<commit_message>
Writing up Ex 2
</commit_message>
<xml_diff>
--- a/7 Manuscript/Mediated Reactivity.docx
+++ b/7 Manuscript/Mediated Reactivity.docx
@@ -7496,31 +7496,71 @@
           <w:sz w:val="24"/>
           <w:szCs w:val="24"/>
         </w:rPr>
-        <w:t>The final set of s</w:t>
-      </w:r>
-      <w:r>
-        <w:rPr>
-          <w:rFonts w:ascii="Times New Roman" w:hAnsi="Times New Roman" w:cs="Times New Roman"/>
-          <w:sz w:val="24"/>
-          <w:szCs w:val="24"/>
-        </w:rPr>
-        <w:t xml:space="preserve">timuli pairs </w:t>
-      </w:r>
-      <w:r>
-        <w:rPr>
-          <w:rFonts w:ascii="Times New Roman" w:hAnsi="Times New Roman" w:cs="Times New Roman"/>
-          <w:sz w:val="24"/>
-          <w:szCs w:val="24"/>
-        </w:rPr>
-        <w:t xml:space="preserve">HAS been made </w:t>
-      </w:r>
-      <w:r>
-        <w:rPr>
-          <w:rFonts w:ascii="Times New Roman" w:hAnsi="Times New Roman" w:cs="Times New Roman"/>
-          <w:sz w:val="24"/>
-          <w:szCs w:val="24"/>
-        </w:rPr>
-        <w:t xml:space="preserve">available at </w:t>
+        <w:t>The final set of</w:t>
+      </w:r>
+      <w:r>
+        <w:rPr>
+          <w:rFonts w:ascii="Times New Roman" w:hAnsi="Times New Roman" w:cs="Times New Roman"/>
+          <w:sz w:val="24"/>
+          <w:szCs w:val="24"/>
+        </w:rPr>
+        <w:t xml:space="preserve"> cue-target </w:t>
+      </w:r>
+      <w:r>
+        <w:rPr>
+          <w:rFonts w:ascii="Times New Roman" w:hAnsi="Times New Roman" w:cs="Times New Roman"/>
+          <w:sz w:val="24"/>
+          <w:szCs w:val="24"/>
+        </w:rPr>
+        <w:t xml:space="preserve">pairs </w:t>
+      </w:r>
+      <w:r>
+        <w:rPr>
+          <w:rFonts w:ascii="Times New Roman" w:hAnsi="Times New Roman" w:cs="Times New Roman"/>
+          <w:sz w:val="24"/>
+          <w:szCs w:val="24"/>
+        </w:rPr>
+        <w:t>is</w:t>
+      </w:r>
+      <w:r>
+        <w:rPr>
+          <w:rFonts w:ascii="Times New Roman" w:hAnsi="Times New Roman" w:cs="Times New Roman"/>
+          <w:sz w:val="24"/>
+          <w:szCs w:val="24"/>
+        </w:rPr>
+        <w:t xml:space="preserve"> </w:t>
+      </w:r>
+      <w:r>
+        <w:rPr>
+          <w:rFonts w:ascii="Times New Roman" w:hAnsi="Times New Roman" w:cs="Times New Roman"/>
+          <w:sz w:val="24"/>
+          <w:szCs w:val="24"/>
+        </w:rPr>
+        <w:t xml:space="preserve">available </w:t>
+      </w:r>
+      <w:r>
+        <w:rPr>
+          <w:rFonts w:ascii="Times New Roman" w:hAnsi="Times New Roman" w:cs="Times New Roman"/>
+          <w:sz w:val="24"/>
+          <w:szCs w:val="24"/>
+        </w:rPr>
+        <w:t>via OSF</w:t>
+      </w:r>
+      <w:r>
+        <w:rPr>
+          <w:rFonts w:ascii="Times New Roman" w:hAnsi="Times New Roman" w:cs="Times New Roman"/>
+          <w:sz w:val="24"/>
+          <w:szCs w:val="24"/>
+        </w:rPr>
+        <w:t xml:space="preserve"> </w:t>
+      </w:r>
+      <w:r>
+        <w:rPr>
+          <w:rFonts w:ascii="Times New Roman" w:hAnsi="Times New Roman" w:cs="Times New Roman"/>
+          <w:sz w:val="24"/>
+          <w:szCs w:val="24"/>
+        </w:rPr>
+        <w:t>(</w:t>
       </w:r>
       <w:r>
         <w:rPr>
@@ -7529,6 +7569,14 @@
           <w:szCs w:val="24"/>
         </w:rPr>
         <w:t>https://osf.io/mfbnz/</w:t>
+      </w:r>
+      <w:r>
+        <w:rPr>
+          <w:rFonts w:ascii="Times New Roman" w:hAnsi="Times New Roman" w:cs="Times New Roman"/>
+          <w:sz w:val="24"/>
+          <w:szCs w:val="24"/>
+        </w:rPr>
+        <w:t>)</w:t>
       </w:r>
       <w:r>
         <w:rPr>
@@ -8264,6 +8312,14 @@
         </w:rPr>
         <w:t xml:space="preserve">using </w:t>
       </w:r>
+      <w:r>
+        <w:rPr>
+          <w:rFonts w:ascii="Times New Roman" w:hAnsi="Times New Roman" w:cs="Times New Roman"/>
+          <w:sz w:val="24"/>
+          <w:szCs w:val="24"/>
+        </w:rPr>
+        <w:t xml:space="preserve">the </w:t>
+      </w:r>
       <w:proofErr w:type="spellStart"/>
       <w:r>
         <w:rPr>
@@ -8276,6 +8332,24 @@
         <w:t>lrd</w:t>
       </w:r>
       <w:proofErr w:type="spellEnd"/>
+      <w:r>
+        <w:rPr>
+          <w:rFonts w:ascii="Times New Roman" w:hAnsi="Times New Roman" w:cs="Times New Roman"/>
+          <w:i/>
+          <w:iCs/>
+          <w:sz w:val="24"/>
+          <w:szCs w:val="24"/>
+        </w:rPr>
+        <w:t xml:space="preserve"> </w:t>
+      </w:r>
+      <w:r>
+        <w:rPr>
+          <w:rFonts w:ascii="Times New Roman" w:hAnsi="Times New Roman" w:cs="Times New Roman"/>
+          <w:sz w:val="24"/>
+          <w:szCs w:val="24"/>
+        </w:rPr>
+        <w:t>package</w:t>
+      </w:r>
       <w:r>
         <w:rPr>
           <w:rFonts w:ascii="Times New Roman" w:hAnsi="Times New Roman" w:cs="Times New Roman"/>
@@ -8584,6 +8658,7 @@
           <w:sz w:val="24"/>
           <w:szCs w:val="24"/>
         </w:rPr>
+        <w:lastRenderedPageBreak/>
         <w:t xml:space="preserve">such that </w:t>
       </w:r>
       <w:r>
@@ -8608,16 +8683,7 @@
           <w:sz w:val="24"/>
           <w:szCs w:val="24"/>
         </w:rPr>
-        <w:t xml:space="preserve"> the no-JOL </w:t>
-      </w:r>
-      <w:r>
-        <w:rPr>
-          <w:rFonts w:ascii="Times New Roman" w:hAnsi="Times New Roman" w:cs="Times New Roman"/>
-          <w:sz w:val="24"/>
-          <w:szCs w:val="24"/>
-        </w:rPr>
-        <w:lastRenderedPageBreak/>
-        <w:t>group (</w:t>
+        <w:t xml:space="preserve"> the no-JOL group (</w:t>
       </w:r>
       <w:r>
         <w:rPr>
@@ -9473,6 +9539,7 @@
           <w:sz w:val="24"/>
           <w:szCs w:val="24"/>
         </w:rPr>
+        <w:lastRenderedPageBreak/>
         <w:t>Soderstom</w:t>
       </w:r>
       <w:proofErr w:type="spellEnd"/>
@@ -9514,16 +9581,7 @@
           <w:sz w:val="24"/>
           <w:szCs w:val="24"/>
         </w:rPr>
-        <w:t xml:space="preserve">positive reactivity observed on forward </w:t>
-      </w:r>
-      <w:r>
-        <w:rPr>
-          <w:rFonts w:ascii="Times New Roman" w:hAnsi="Times New Roman" w:cs="Times New Roman"/>
-          <w:sz w:val="24"/>
-          <w:szCs w:val="24"/>
-        </w:rPr>
-        <w:lastRenderedPageBreak/>
-        <w:t>associates extended to mediated pairs, suggesting that the mere presence of cue-target relations, rather than explicit relatedness cues, is sufficient for JOLs to trigger positive reactivity on cue-target pairs.</w:t>
+        <w:t>positive reactivity observed on forward associates extended to mediated pairs, suggesting that the mere presence of cue-target relations, rather than explicit relatedness cues, is sufficient for JOLs to trigger positive reactivity on cue-target pairs.</w:t>
       </w:r>
     </w:p>
     <w:p>
@@ -9598,31 +9656,23 @@
           <w:sz w:val="24"/>
           <w:szCs w:val="24"/>
         </w:rPr>
-        <w:t xml:space="preserve">in recognition testing </w:t>
-      </w:r>
-      <w:r>
-        <w:rPr>
-          <w:rFonts w:ascii="Times New Roman" w:hAnsi="Times New Roman" w:cs="Times New Roman"/>
-          <w:sz w:val="24"/>
-          <w:szCs w:val="24"/>
-        </w:rPr>
-        <w:t xml:space="preserve">cues used to inform JOLs available at retrieval, </w:t>
-      </w:r>
-      <w:r>
-        <w:rPr>
-          <w:rFonts w:ascii="Times New Roman" w:hAnsi="Times New Roman" w:cs="Times New Roman"/>
-          <w:sz w:val="24"/>
-          <w:szCs w:val="24"/>
-        </w:rPr>
-        <w:t xml:space="preserve">given that </w:t>
-      </w:r>
-      <w:r>
-        <w:rPr>
-          <w:rFonts w:ascii="Times New Roman" w:hAnsi="Times New Roman" w:cs="Times New Roman"/>
-          <w:sz w:val="24"/>
-          <w:szCs w:val="24"/>
-        </w:rPr>
-        <w:t>the cue and target are presented at test</w:t>
+        <w:t>recognition testing</w:t>
+      </w:r>
+      <w:r>
+        <w:rPr>
+          <w:rFonts w:ascii="Times New Roman" w:hAnsi="Times New Roman" w:cs="Times New Roman"/>
+          <w:sz w:val="24"/>
+          <w:szCs w:val="24"/>
+        </w:rPr>
+        <w:t xml:space="preserve"> similarly makes </w:t>
+      </w:r>
+      <w:r>
+        <w:rPr>
+          <w:rFonts w:ascii="Times New Roman" w:hAnsi="Times New Roman" w:cs="Times New Roman"/>
+          <w:sz w:val="24"/>
+          <w:szCs w:val="24"/>
+        </w:rPr>
+        <w:t>cues used to inform JOLs available at retrieval</w:t>
       </w:r>
       <w:r>
         <w:rPr>
@@ -10023,6 +10073,7 @@
           <w:sz w:val="24"/>
           <w:szCs w:val="24"/>
         </w:rPr>
+        <w:lastRenderedPageBreak/>
         <w:t>Method</w:t>
       </w:r>
     </w:p>
@@ -10045,7 +10096,6 @@
           <w:sz w:val="24"/>
           <w:szCs w:val="24"/>
         </w:rPr>
-        <w:lastRenderedPageBreak/>
         <w:t>Participants</w:t>
       </w:r>
     </w:p>
@@ -10485,16 +10535,23 @@
           <w:sz w:val="24"/>
           <w:szCs w:val="24"/>
         </w:rPr>
-        <w:t xml:space="preserve"> used the same materials and followed the same general procedure as Experiment 1, with the following exceptions. First, </w:t>
-      </w:r>
-      <w:r>
-        <w:rPr>
-          <w:rFonts w:ascii="Times New Roman" w:hAnsi="Times New Roman" w:cs="Times New Roman"/>
-          <w:sz w:val="24"/>
-          <w:szCs w:val="24"/>
-          <w:highlight w:val="yellow"/>
-        </w:rPr>
-        <w:t>[SOMETHING ABOUT CONTROL ITEMS AND COUNTERBALANCES] [RECOGNITION TEST]</w:t>
+        <w:t xml:space="preserve"> used the same materials and followed the same general procedure as Experiment 1</w:t>
+      </w:r>
+      <w:r>
+        <w:rPr>
+          <w:rFonts w:ascii="Times New Roman" w:hAnsi="Times New Roman" w:cs="Times New Roman"/>
+          <w:sz w:val="24"/>
+          <w:szCs w:val="24"/>
+        </w:rPr>
+        <w:t>. We utilized the same word lists generated in Experiment 1, which were randomly selected to serve as either presented items or control items. Thus, unlike Experiment 1, participants only completed one study-test block. Next, the cued-recall test was replaced with a</w:t>
+      </w:r>
+      <w:r>
+        <w:rPr>
+          <w:rFonts w:ascii="Times New Roman" w:hAnsi="Times New Roman" w:cs="Times New Roman"/>
+          <w:sz w:val="24"/>
+          <w:szCs w:val="24"/>
+        </w:rPr>
+        <w:t xml:space="preserve"> 90-item</w:t>
       </w:r>
       <w:r>
         <w:rPr>
@@ -10510,7 +10567,64 @@
           <w:sz w:val="24"/>
           <w:szCs w:val="24"/>
         </w:rPr>
-        <w:t>All other materials and aspects of the procedure were identical to Experiment 1.</w:t>
+        <w:t>old/new</w:t>
+      </w:r>
+      <w:r>
+        <w:rPr>
+          <w:rFonts w:ascii="Times New Roman" w:hAnsi="Times New Roman" w:cs="Times New Roman"/>
+          <w:sz w:val="24"/>
+          <w:szCs w:val="24"/>
+        </w:rPr>
+        <w:t xml:space="preserve"> recognition test. </w:t>
+      </w:r>
+      <w:r>
+        <w:rPr>
+          <w:rFonts w:ascii="Times New Roman" w:hAnsi="Times New Roman" w:cs="Times New Roman"/>
+          <w:sz w:val="24"/>
+          <w:szCs w:val="24"/>
+        </w:rPr>
+        <w:t>Following the design of Myers et al. (2020), t</w:t>
+      </w:r>
+      <w:r>
+        <w:rPr>
+          <w:rFonts w:ascii="Times New Roman" w:hAnsi="Times New Roman" w:cs="Times New Roman"/>
+          <w:sz w:val="24"/>
+          <w:szCs w:val="24"/>
+        </w:rPr>
+        <w:t xml:space="preserve">his test contained </w:t>
+      </w:r>
+      <w:r>
+        <w:rPr>
+          <w:rFonts w:ascii="Times New Roman" w:hAnsi="Times New Roman" w:cs="Times New Roman"/>
+          <w:sz w:val="24"/>
+          <w:szCs w:val="24"/>
+        </w:rPr>
+        <w:t xml:space="preserve">all 45 previously studied target items and 45 non-studied lure items which were presented in a randomized order. Participants were instructed to indicate whether the presented target item had been previously studied (“old”) or had not been presented at encoding (“new”). The recognition test was self-paced, and participants pressed the ENTER key to advance after making their selection. Counterbalanced versions of the study were created which swapped studied items and </w:t>
+      </w:r>
+      <w:r>
+        <w:rPr>
+          <w:rFonts w:ascii="Times New Roman" w:hAnsi="Times New Roman" w:cs="Times New Roman"/>
+          <w:sz w:val="24"/>
+          <w:szCs w:val="24"/>
+        </w:rPr>
+        <w:lastRenderedPageBreak/>
+        <w:t xml:space="preserve">lure items. </w:t>
+      </w:r>
+      <w:r>
+        <w:rPr>
+          <w:rFonts w:ascii="Times New Roman" w:hAnsi="Times New Roman" w:cs="Times New Roman"/>
+          <w:sz w:val="24"/>
+          <w:szCs w:val="24"/>
+        </w:rPr>
+        <w:t>All other aspects of the experiment, including our use of self-paced online testing, were identical to Experiment 1.</w:t>
+      </w:r>
+      <w:r>
+        <w:rPr>
+          <w:rFonts w:ascii="Times New Roman" w:hAnsi="Times New Roman" w:cs="Times New Roman"/>
+          <w:sz w:val="24"/>
+          <w:szCs w:val="24"/>
+        </w:rPr>
+        <w:t xml:space="preserve"> The full experiment took approximately 20 minutes to complete.</w:t>
       </w:r>
     </w:p>
     <w:p>
@@ -10563,7 +10677,7 @@
           <w:sz w:val="24"/>
           <w:szCs w:val="24"/>
         </w:rPr>
-        <w:t>Correct Recognition</w:t>
+        <w:t>Hits and False Alarms</w:t>
       </w:r>
     </w:p>
     <w:p>
@@ -10598,7 +10712,15 @@
           <w:sz w:val="24"/>
           <w:szCs w:val="24"/>
         </w:rPr>
-        <w:t xml:space="preserve"> plots mean correct recognition</w:t>
+        <w:t xml:space="preserve"> plots mean </w:t>
+      </w:r>
+      <w:r>
+        <w:rPr>
+          <w:rFonts w:ascii="Times New Roman" w:hAnsi="Times New Roman" w:cs="Times New Roman"/>
+          <w:sz w:val="24"/>
+          <w:szCs w:val="24"/>
+        </w:rPr>
+        <w:t>hits</w:t>
       </w:r>
       <w:r>
         <w:rPr>
@@ -10702,24 +10824,722 @@
           <w:sz w:val="24"/>
           <w:szCs w:val="24"/>
         </w:rPr>
-        <w:t xml:space="preserve"> [STATS] such that collapsed across pair types, correct recognition in the JOL group </w:t>
-      </w:r>
-      <w:r>
-        <w:rPr>
-          <w:rFonts w:ascii="Times New Roman" w:hAnsi="Times New Roman" w:cs="Times New Roman"/>
-          <w:sz w:val="24"/>
-          <w:szCs w:val="24"/>
-        </w:rPr>
-        <w:lastRenderedPageBreak/>
-        <w:t xml:space="preserve">exceeded the no-JOL control (xx vs. xx, respectively). </w:t>
-      </w:r>
-      <w:r>
-        <w:rPr>
-          <w:rFonts w:ascii="Times New Roman" w:hAnsi="Times New Roman" w:cs="Times New Roman"/>
-          <w:sz w:val="24"/>
-          <w:szCs w:val="24"/>
-        </w:rPr>
-        <w:t xml:space="preserve">Additionally, a significant effect of Pair Type emerged, [STATS]. Across encoding groups, correct recognition was greatest for forward pairs (xx), followed by mediated pairs (xx), and unrelated pairs (xx). All comparisons differed significantly, [STATS]. The interaction between Encoding Group </w:t>
+        <w:t xml:space="preserve"> </w:t>
+      </w:r>
+      <w:r>
+        <w:rPr>
+          <w:rFonts w:ascii="Times New Roman" w:hAnsi="Times New Roman" w:cs="Times New Roman"/>
+          <w:i/>
+          <w:iCs/>
+          <w:sz w:val="24"/>
+          <w:szCs w:val="24"/>
+        </w:rPr>
+        <w:t>F</w:t>
+      </w:r>
+      <w:r>
+        <w:rPr>
+          <w:rFonts w:ascii="Times New Roman" w:hAnsi="Times New Roman" w:cs="Times New Roman"/>
+          <w:sz w:val="24"/>
+          <w:szCs w:val="24"/>
+        </w:rPr>
+        <w:t>(</w:t>
+      </w:r>
+      <w:r>
+        <w:rPr>
+          <w:rFonts w:ascii="Times New Roman" w:hAnsi="Times New Roman" w:cs="Times New Roman"/>
+          <w:sz w:val="24"/>
+          <w:szCs w:val="24"/>
+        </w:rPr>
+        <w:t>1</w:t>
+      </w:r>
+      <w:r>
+        <w:rPr>
+          <w:rFonts w:ascii="Times New Roman" w:hAnsi="Times New Roman" w:cs="Times New Roman"/>
+          <w:sz w:val="24"/>
+          <w:szCs w:val="24"/>
+        </w:rPr>
+        <w:t xml:space="preserve">, </w:t>
+      </w:r>
+      <w:r>
+        <w:rPr>
+          <w:rFonts w:ascii="Times New Roman" w:hAnsi="Times New Roman" w:cs="Times New Roman"/>
+          <w:sz w:val="24"/>
+          <w:szCs w:val="24"/>
+        </w:rPr>
+        <w:t>123</w:t>
+      </w:r>
+      <w:r>
+        <w:rPr>
+          <w:rFonts w:ascii="Times New Roman" w:hAnsi="Times New Roman" w:cs="Times New Roman"/>
+          <w:sz w:val="24"/>
+          <w:szCs w:val="24"/>
+        </w:rPr>
+        <w:t xml:space="preserve">) = </w:t>
+      </w:r>
+      <w:r>
+        <w:rPr>
+          <w:rFonts w:ascii="Times New Roman" w:hAnsi="Times New Roman" w:cs="Times New Roman"/>
+          <w:sz w:val="24"/>
+          <w:szCs w:val="24"/>
+        </w:rPr>
+        <w:t>22.78</w:t>
+      </w:r>
+      <w:r>
+        <w:rPr>
+          <w:rFonts w:ascii="Times New Roman" w:hAnsi="Times New Roman" w:cs="Times New Roman"/>
+          <w:sz w:val="24"/>
+          <w:szCs w:val="24"/>
+        </w:rPr>
+        <w:t xml:space="preserve">, </w:t>
+      </w:r>
+      <w:r>
+        <w:rPr>
+          <w:rFonts w:ascii="Times New Roman" w:hAnsi="Times New Roman" w:cs="Times New Roman"/>
+          <w:i/>
+          <w:iCs/>
+          <w:sz w:val="24"/>
+          <w:szCs w:val="24"/>
+        </w:rPr>
+        <w:t>MSE</w:t>
+      </w:r>
+      <w:r>
+        <w:rPr>
+          <w:rFonts w:ascii="Times New Roman" w:hAnsi="Times New Roman" w:cs="Times New Roman"/>
+          <w:sz w:val="24"/>
+          <w:szCs w:val="24"/>
+        </w:rPr>
+        <w:t xml:space="preserve"> = </w:t>
+      </w:r>
+      <w:r>
+        <w:rPr>
+          <w:rFonts w:ascii="Times New Roman" w:hAnsi="Times New Roman" w:cs="Times New Roman"/>
+          <w:sz w:val="24"/>
+          <w:szCs w:val="24"/>
+        </w:rPr>
+        <w:t>.06</w:t>
+      </w:r>
+      <w:r>
+        <w:rPr>
+          <w:rFonts w:ascii="Times New Roman" w:hAnsi="Times New Roman" w:cs="Times New Roman"/>
+          <w:sz w:val="24"/>
+          <w:szCs w:val="24"/>
+        </w:rPr>
+        <w:t xml:space="preserve">, </w:t>
+      </w:r>
+      <w:r>
+        <w:rPr>
+          <w:rFonts w:ascii="Times New Roman" w:hAnsi="Times New Roman" w:cs="Times New Roman"/>
+          <w:i/>
+          <w:iCs/>
+          <w:sz w:val="24"/>
+          <w:szCs w:val="24"/>
+        </w:rPr>
+        <w:t>η</w:t>
+      </w:r>
+      <w:r>
+        <w:rPr>
+          <w:rFonts w:ascii="Times New Roman" w:hAnsi="Times New Roman" w:cs="Times New Roman"/>
+          <w:sz w:val="24"/>
+          <w:szCs w:val="24"/>
+          <w:vertAlign w:val="subscript"/>
+        </w:rPr>
+        <w:t>p</w:t>
+      </w:r>
+      <w:r>
+        <w:rPr>
+          <w:rFonts w:ascii="Times New Roman" w:hAnsi="Times New Roman" w:cs="Times New Roman"/>
+          <w:sz w:val="24"/>
+          <w:szCs w:val="24"/>
+          <w:vertAlign w:val="superscript"/>
+        </w:rPr>
+        <w:t>2</w:t>
+      </w:r>
+      <w:r>
+        <w:rPr>
+          <w:rFonts w:ascii="Times New Roman" w:hAnsi="Times New Roman" w:cs="Times New Roman"/>
+          <w:sz w:val="24"/>
+          <w:szCs w:val="24"/>
+        </w:rPr>
+        <w:t xml:space="preserve">  = .</w:t>
+      </w:r>
+      <w:r>
+        <w:rPr>
+          <w:rFonts w:ascii="Times New Roman" w:hAnsi="Times New Roman" w:cs="Times New Roman"/>
+          <w:sz w:val="24"/>
+          <w:szCs w:val="24"/>
+        </w:rPr>
+        <w:t>16. C</w:t>
+      </w:r>
+      <w:r>
+        <w:rPr>
+          <w:rFonts w:ascii="Times New Roman" w:hAnsi="Times New Roman" w:cs="Times New Roman"/>
+          <w:sz w:val="24"/>
+          <w:szCs w:val="24"/>
+        </w:rPr>
+        <w:t xml:space="preserve">ollapsed across pair types, </w:t>
+      </w:r>
+      <w:r>
+        <w:rPr>
+          <w:rFonts w:ascii="Times New Roman" w:hAnsi="Times New Roman" w:cs="Times New Roman"/>
+          <w:sz w:val="24"/>
+          <w:szCs w:val="24"/>
+        </w:rPr>
+        <w:t>hit rates</w:t>
+      </w:r>
+      <w:r>
+        <w:rPr>
+          <w:rFonts w:ascii="Times New Roman" w:hAnsi="Times New Roman" w:cs="Times New Roman"/>
+          <w:sz w:val="24"/>
+          <w:szCs w:val="24"/>
+        </w:rPr>
+        <w:t xml:space="preserve"> </w:t>
+      </w:r>
+      <w:r>
+        <w:rPr>
+          <w:rFonts w:ascii="Times New Roman" w:hAnsi="Times New Roman" w:cs="Times New Roman"/>
+          <w:sz w:val="24"/>
+          <w:szCs w:val="24"/>
+        </w:rPr>
+        <w:t>in the JOL group exceeded the no-JOL control (</w:t>
+      </w:r>
+      <w:r>
+        <w:rPr>
+          <w:rFonts w:ascii="Times New Roman" w:hAnsi="Times New Roman" w:cs="Times New Roman"/>
+          <w:sz w:val="24"/>
+          <w:szCs w:val="24"/>
+        </w:rPr>
+        <w:t>.79</w:t>
+      </w:r>
+      <w:r>
+        <w:rPr>
+          <w:rFonts w:ascii="Times New Roman" w:hAnsi="Times New Roman" w:cs="Times New Roman"/>
+          <w:sz w:val="24"/>
+          <w:szCs w:val="24"/>
+        </w:rPr>
+        <w:t xml:space="preserve"> vs. </w:t>
+      </w:r>
+      <w:r>
+        <w:rPr>
+          <w:rFonts w:ascii="Times New Roman" w:hAnsi="Times New Roman" w:cs="Times New Roman"/>
+          <w:sz w:val="24"/>
+          <w:szCs w:val="24"/>
+        </w:rPr>
+        <w:t>.66</w:t>
+      </w:r>
+      <w:r>
+        <w:rPr>
+          <w:rFonts w:ascii="Times New Roman" w:hAnsi="Times New Roman" w:cs="Times New Roman"/>
+          <w:sz w:val="24"/>
+          <w:szCs w:val="24"/>
+        </w:rPr>
+        <w:t xml:space="preserve">, respectively). </w:t>
+      </w:r>
+      <w:r>
+        <w:rPr>
+          <w:rFonts w:ascii="Times New Roman" w:hAnsi="Times New Roman" w:cs="Times New Roman"/>
+          <w:sz w:val="24"/>
+          <w:szCs w:val="24"/>
+        </w:rPr>
+        <w:t xml:space="preserve">Additionally, a significant effect of Pair Type emerged, </w:t>
+      </w:r>
+      <w:r>
+        <w:rPr>
+          <w:rFonts w:ascii="Times New Roman" w:hAnsi="Times New Roman" w:cs="Times New Roman"/>
+          <w:i/>
+          <w:iCs/>
+          <w:sz w:val="24"/>
+          <w:szCs w:val="24"/>
+        </w:rPr>
+        <w:t>F</w:t>
+      </w:r>
+      <w:r>
+        <w:rPr>
+          <w:rFonts w:ascii="Times New Roman" w:hAnsi="Times New Roman" w:cs="Times New Roman"/>
+          <w:sz w:val="24"/>
+          <w:szCs w:val="24"/>
+        </w:rPr>
+        <w:t>(</w:t>
+      </w:r>
+      <w:r>
+        <w:rPr>
+          <w:rFonts w:ascii="Times New Roman" w:hAnsi="Times New Roman" w:cs="Times New Roman"/>
+          <w:sz w:val="24"/>
+          <w:szCs w:val="24"/>
+        </w:rPr>
+        <w:t>2</w:t>
+      </w:r>
+      <w:r>
+        <w:rPr>
+          <w:rFonts w:ascii="Times New Roman" w:hAnsi="Times New Roman" w:cs="Times New Roman"/>
+          <w:sz w:val="24"/>
+          <w:szCs w:val="24"/>
+        </w:rPr>
+        <w:t xml:space="preserve">, </w:t>
+      </w:r>
+      <w:r>
+        <w:rPr>
+          <w:rFonts w:ascii="Times New Roman" w:hAnsi="Times New Roman" w:cs="Times New Roman"/>
+          <w:sz w:val="24"/>
+          <w:szCs w:val="24"/>
+        </w:rPr>
+        <w:t>246</w:t>
+      </w:r>
+      <w:r>
+        <w:rPr>
+          <w:rFonts w:ascii="Times New Roman" w:hAnsi="Times New Roman" w:cs="Times New Roman"/>
+          <w:sz w:val="24"/>
+          <w:szCs w:val="24"/>
+        </w:rPr>
+        <w:t xml:space="preserve">) = </w:t>
+      </w:r>
+      <w:r>
+        <w:rPr>
+          <w:rFonts w:ascii="Times New Roman" w:hAnsi="Times New Roman" w:cs="Times New Roman"/>
+          <w:sz w:val="24"/>
+          <w:szCs w:val="24"/>
+        </w:rPr>
+        <w:t>16.84</w:t>
+      </w:r>
+      <w:r>
+        <w:rPr>
+          <w:rFonts w:ascii="Times New Roman" w:hAnsi="Times New Roman" w:cs="Times New Roman"/>
+          <w:sz w:val="24"/>
+          <w:szCs w:val="24"/>
+        </w:rPr>
+        <w:t xml:space="preserve">, </w:t>
+      </w:r>
+      <w:r>
+        <w:rPr>
+          <w:rFonts w:ascii="Times New Roman" w:hAnsi="Times New Roman" w:cs="Times New Roman"/>
+          <w:i/>
+          <w:iCs/>
+          <w:sz w:val="24"/>
+          <w:szCs w:val="24"/>
+        </w:rPr>
+        <w:t>MSE</w:t>
+      </w:r>
+      <w:r>
+        <w:rPr>
+          <w:rFonts w:ascii="Times New Roman" w:hAnsi="Times New Roman" w:cs="Times New Roman"/>
+          <w:sz w:val="24"/>
+          <w:szCs w:val="24"/>
+        </w:rPr>
+        <w:t xml:space="preserve"> = </w:t>
+      </w:r>
+      <w:r>
+        <w:rPr>
+          <w:rFonts w:ascii="Times New Roman" w:hAnsi="Times New Roman" w:cs="Times New Roman"/>
+          <w:sz w:val="24"/>
+          <w:szCs w:val="24"/>
+        </w:rPr>
+        <w:t>.01</w:t>
+      </w:r>
+      <w:r>
+        <w:rPr>
+          <w:rFonts w:ascii="Times New Roman" w:hAnsi="Times New Roman" w:cs="Times New Roman"/>
+          <w:sz w:val="24"/>
+          <w:szCs w:val="24"/>
+        </w:rPr>
+        <w:t xml:space="preserve">, </w:t>
+      </w:r>
+      <w:r>
+        <w:rPr>
+          <w:rFonts w:ascii="Times New Roman" w:hAnsi="Times New Roman" w:cs="Times New Roman"/>
+          <w:i/>
+          <w:iCs/>
+          <w:sz w:val="24"/>
+          <w:szCs w:val="24"/>
+        </w:rPr>
+        <w:t>η</w:t>
+      </w:r>
+      <w:r>
+        <w:rPr>
+          <w:rFonts w:ascii="Times New Roman" w:hAnsi="Times New Roman" w:cs="Times New Roman"/>
+          <w:sz w:val="24"/>
+          <w:szCs w:val="24"/>
+          <w:vertAlign w:val="subscript"/>
+        </w:rPr>
+        <w:t>p</w:t>
+      </w:r>
+      <w:r>
+        <w:rPr>
+          <w:rFonts w:ascii="Times New Roman" w:hAnsi="Times New Roman" w:cs="Times New Roman"/>
+          <w:sz w:val="24"/>
+          <w:szCs w:val="24"/>
+          <w:vertAlign w:val="superscript"/>
+        </w:rPr>
+        <w:t>2</w:t>
+      </w:r>
+      <w:r>
+        <w:rPr>
+          <w:rFonts w:ascii="Times New Roman" w:hAnsi="Times New Roman" w:cs="Times New Roman"/>
+          <w:sz w:val="24"/>
+          <w:szCs w:val="24"/>
+        </w:rPr>
+        <w:t xml:space="preserve">  = .</w:t>
+      </w:r>
+      <w:r>
+        <w:rPr>
+          <w:rFonts w:ascii="Times New Roman" w:hAnsi="Times New Roman" w:cs="Times New Roman"/>
+          <w:sz w:val="24"/>
+          <w:szCs w:val="24"/>
+        </w:rPr>
+        <w:t>12</w:t>
+      </w:r>
+      <w:r>
+        <w:rPr>
+          <w:rFonts w:ascii="Times New Roman" w:hAnsi="Times New Roman" w:cs="Times New Roman"/>
+          <w:sz w:val="24"/>
+          <w:szCs w:val="24"/>
+        </w:rPr>
+        <w:t xml:space="preserve">. Across encoding groups, </w:t>
+      </w:r>
+      <w:r>
+        <w:rPr>
+          <w:rFonts w:ascii="Times New Roman" w:hAnsi="Times New Roman" w:cs="Times New Roman"/>
+          <w:sz w:val="24"/>
+          <w:szCs w:val="24"/>
+        </w:rPr>
+        <w:t>hits were</w:t>
+      </w:r>
+      <w:r>
+        <w:rPr>
+          <w:rFonts w:ascii="Times New Roman" w:hAnsi="Times New Roman" w:cs="Times New Roman"/>
+          <w:sz w:val="24"/>
+          <w:szCs w:val="24"/>
+        </w:rPr>
+        <w:t xml:space="preserve"> greatest for </w:t>
+      </w:r>
+      <w:r>
+        <w:rPr>
+          <w:rFonts w:ascii="Times New Roman" w:hAnsi="Times New Roman" w:cs="Times New Roman"/>
+          <w:sz w:val="24"/>
+          <w:szCs w:val="24"/>
+        </w:rPr>
+        <w:t>mediated</w:t>
+      </w:r>
+      <w:r>
+        <w:rPr>
+          <w:rFonts w:ascii="Times New Roman" w:hAnsi="Times New Roman" w:cs="Times New Roman"/>
+          <w:sz w:val="24"/>
+          <w:szCs w:val="24"/>
+        </w:rPr>
+        <w:t xml:space="preserve"> pairs (</w:t>
+      </w:r>
+      <w:r>
+        <w:rPr>
+          <w:rFonts w:ascii="Times New Roman" w:hAnsi="Times New Roman" w:cs="Times New Roman"/>
+          <w:sz w:val="24"/>
+          <w:szCs w:val="24"/>
+        </w:rPr>
+        <w:t>.77</w:t>
+      </w:r>
+      <w:r>
+        <w:rPr>
+          <w:rFonts w:ascii="Times New Roman" w:hAnsi="Times New Roman" w:cs="Times New Roman"/>
+          <w:sz w:val="24"/>
+          <w:szCs w:val="24"/>
+        </w:rPr>
+        <w:t xml:space="preserve">), followed by </w:t>
+      </w:r>
+      <w:r>
+        <w:rPr>
+          <w:rFonts w:ascii="Times New Roman" w:hAnsi="Times New Roman" w:cs="Times New Roman"/>
+          <w:sz w:val="24"/>
+          <w:szCs w:val="24"/>
+        </w:rPr>
+        <w:t xml:space="preserve">forward </w:t>
+      </w:r>
+      <w:r>
+        <w:rPr>
+          <w:rFonts w:ascii="Times New Roman" w:hAnsi="Times New Roman" w:cs="Times New Roman"/>
+          <w:sz w:val="24"/>
+          <w:szCs w:val="24"/>
+        </w:rPr>
+        <w:t>pairs (</w:t>
+      </w:r>
+      <w:r>
+        <w:rPr>
+          <w:rFonts w:ascii="Times New Roman" w:hAnsi="Times New Roman" w:cs="Times New Roman"/>
+          <w:sz w:val="24"/>
+          <w:szCs w:val="24"/>
+        </w:rPr>
+        <w:t>.72</w:t>
+      </w:r>
+      <w:r>
+        <w:rPr>
+          <w:rFonts w:ascii="Times New Roman" w:hAnsi="Times New Roman" w:cs="Times New Roman"/>
+          <w:sz w:val="24"/>
+          <w:szCs w:val="24"/>
+        </w:rPr>
+        <w:t>), and unrelated pairs (</w:t>
+      </w:r>
+      <w:r>
+        <w:rPr>
+          <w:rFonts w:ascii="Times New Roman" w:hAnsi="Times New Roman" w:cs="Times New Roman"/>
+          <w:sz w:val="24"/>
+          <w:szCs w:val="24"/>
+        </w:rPr>
+        <w:t>.69</w:t>
+      </w:r>
+      <w:r>
+        <w:rPr>
+          <w:rFonts w:ascii="Times New Roman" w:hAnsi="Times New Roman" w:cs="Times New Roman"/>
+          <w:sz w:val="24"/>
+          <w:szCs w:val="24"/>
+        </w:rPr>
+        <w:t>). All comparisons differed significantly</w:t>
+      </w:r>
+      <w:r>
+        <w:rPr>
+          <w:rFonts w:ascii="Times New Roman" w:hAnsi="Times New Roman" w:cs="Times New Roman"/>
+          <w:sz w:val="24"/>
+          <w:szCs w:val="24"/>
+        </w:rPr>
+        <w:t xml:space="preserve"> (</w:t>
+      </w:r>
+      <w:proofErr w:type="spellStart"/>
+      <w:r>
+        <w:rPr>
+          <w:rFonts w:ascii="Times New Roman" w:hAnsi="Times New Roman" w:cs="Times New Roman"/>
+          <w:i/>
+          <w:iCs/>
+          <w:sz w:val="24"/>
+          <w:szCs w:val="24"/>
+        </w:rPr>
+        <w:t>t</w:t>
+      </w:r>
+      <w:r>
+        <w:rPr>
+          <w:rFonts w:ascii="Times New Roman" w:hAnsi="Times New Roman" w:cs="Times New Roman"/>
+          <w:sz w:val="24"/>
+          <w:szCs w:val="24"/>
+        </w:rPr>
+        <w:t>s</w:t>
+      </w:r>
+      <w:proofErr w:type="spellEnd"/>
+      <w:r>
+        <w:rPr>
+          <w:rFonts w:ascii="Times New Roman" w:hAnsi="Times New Roman" w:cs="Times New Roman"/>
+          <w:sz w:val="24"/>
+          <w:szCs w:val="24"/>
+        </w:rPr>
+        <w:t xml:space="preserve"> ≥ </w:t>
+      </w:r>
+      <w:r>
+        <w:rPr>
+          <w:rFonts w:ascii="Times New Roman" w:hAnsi="Times New Roman" w:cs="Times New Roman"/>
+          <w:sz w:val="24"/>
+          <w:szCs w:val="24"/>
+        </w:rPr>
+        <w:t>2.03</w:t>
+      </w:r>
+      <w:r>
+        <w:rPr>
+          <w:rFonts w:ascii="Times New Roman" w:hAnsi="Times New Roman" w:cs="Times New Roman"/>
+          <w:sz w:val="24"/>
+          <w:szCs w:val="24"/>
+        </w:rPr>
+        <w:t xml:space="preserve">, </w:t>
+      </w:r>
+      <w:r>
+        <w:rPr>
+          <w:rFonts w:ascii="Times New Roman" w:hAnsi="Times New Roman" w:cs="Times New Roman"/>
+          <w:i/>
+          <w:iCs/>
+          <w:sz w:val="24"/>
+          <w:szCs w:val="24"/>
+        </w:rPr>
+        <w:t>d</w:t>
+      </w:r>
+      <w:r>
+        <w:rPr>
+          <w:rFonts w:ascii="Times New Roman" w:hAnsi="Times New Roman" w:cs="Times New Roman"/>
+          <w:sz w:val="24"/>
+          <w:szCs w:val="24"/>
+        </w:rPr>
+        <w:t xml:space="preserve">s ≥ </w:t>
+      </w:r>
+      <w:r>
+        <w:rPr>
+          <w:rFonts w:ascii="Times New Roman" w:hAnsi="Times New Roman" w:cs="Times New Roman"/>
+          <w:sz w:val="24"/>
+          <w:szCs w:val="24"/>
+        </w:rPr>
+        <w:t>.27</w:t>
+      </w:r>
+      <w:r>
+        <w:rPr>
+          <w:rFonts w:ascii="Times New Roman" w:hAnsi="Times New Roman" w:cs="Times New Roman"/>
+          <w:sz w:val="24"/>
+          <w:szCs w:val="24"/>
+        </w:rPr>
+        <w:t>)</w:t>
+      </w:r>
+      <w:r>
+        <w:rPr>
+          <w:rFonts w:ascii="Times New Roman" w:hAnsi="Times New Roman" w:cs="Times New Roman"/>
+          <w:sz w:val="24"/>
+          <w:szCs w:val="24"/>
+        </w:rPr>
+        <w:t xml:space="preserve">, </w:t>
+      </w:r>
+      <w:r>
+        <w:rPr>
+          <w:rFonts w:ascii="Times New Roman" w:hAnsi="Times New Roman" w:cs="Times New Roman"/>
+          <w:sz w:val="24"/>
+          <w:szCs w:val="24"/>
+        </w:rPr>
+        <w:t xml:space="preserve">except for the comparison between forward and unrelated pairs, </w:t>
+      </w:r>
+      <w:r>
+        <w:rPr>
+          <w:rFonts w:ascii="Times New Roman" w:hAnsi="Times New Roman" w:cs="Times New Roman"/>
+          <w:i/>
+          <w:iCs/>
+          <w:sz w:val="24"/>
+          <w:szCs w:val="24"/>
+        </w:rPr>
+        <w:t>t</w:t>
+      </w:r>
+      <w:r>
+        <w:rPr>
+          <w:rFonts w:ascii="Times New Roman" w:hAnsi="Times New Roman" w:cs="Times New Roman"/>
+          <w:sz w:val="24"/>
+          <w:szCs w:val="24"/>
+        </w:rPr>
+        <w:t xml:space="preserve">(248) = </w:t>
+      </w:r>
+      <w:r>
+        <w:rPr>
+          <w:rFonts w:ascii="Times New Roman" w:hAnsi="Times New Roman" w:cs="Times New Roman"/>
+          <w:sz w:val="24"/>
+          <w:szCs w:val="24"/>
+        </w:rPr>
+        <w:t>1.60</w:t>
+      </w:r>
+      <w:r>
+        <w:rPr>
+          <w:rFonts w:ascii="Times New Roman" w:hAnsi="Times New Roman" w:cs="Times New Roman"/>
+          <w:sz w:val="24"/>
+          <w:szCs w:val="24"/>
+        </w:rPr>
+        <w:t xml:space="preserve">, </w:t>
+      </w:r>
+      <w:r>
+        <w:rPr>
+          <w:rFonts w:ascii="Times New Roman" w:hAnsi="Times New Roman" w:cs="Times New Roman"/>
+          <w:i/>
+          <w:iCs/>
+          <w:sz w:val="24"/>
+          <w:szCs w:val="24"/>
+        </w:rPr>
+        <w:t>SEM</w:t>
+      </w:r>
+      <w:r>
+        <w:rPr>
+          <w:rFonts w:ascii="Times New Roman" w:hAnsi="Times New Roman" w:cs="Times New Roman"/>
+          <w:sz w:val="24"/>
+          <w:szCs w:val="24"/>
+        </w:rPr>
+        <w:t xml:space="preserve"> = </w:t>
+      </w:r>
+      <w:r>
+        <w:rPr>
+          <w:rFonts w:ascii="Times New Roman" w:hAnsi="Times New Roman" w:cs="Times New Roman"/>
+          <w:sz w:val="24"/>
+          <w:szCs w:val="24"/>
+        </w:rPr>
+        <w:t>.02</w:t>
+      </w:r>
+      <w:r>
+        <w:rPr>
+          <w:rFonts w:ascii="Times New Roman" w:hAnsi="Times New Roman" w:cs="Times New Roman"/>
+          <w:sz w:val="24"/>
+          <w:szCs w:val="24"/>
+        </w:rPr>
+        <w:t xml:space="preserve">, </w:t>
+      </w:r>
+      <w:r>
+        <w:rPr>
+          <w:rFonts w:ascii="Times New Roman" w:hAnsi="Times New Roman" w:cs="Times New Roman"/>
+          <w:i/>
+          <w:iCs/>
+          <w:sz w:val="24"/>
+          <w:szCs w:val="24"/>
+        </w:rPr>
+        <w:t>p</w:t>
+      </w:r>
+      <w:r>
+        <w:rPr>
+          <w:rFonts w:ascii="Times New Roman" w:hAnsi="Times New Roman" w:cs="Times New Roman"/>
+          <w:sz w:val="24"/>
+          <w:szCs w:val="24"/>
+        </w:rPr>
+        <w:t xml:space="preserve"> = .11, </w:t>
+      </w:r>
+      <w:proofErr w:type="spellStart"/>
+      <w:r>
+        <w:rPr>
+          <w:rFonts w:ascii="Times New Roman" w:hAnsi="Times New Roman" w:cs="Times New Roman"/>
+          <w:i/>
+          <w:iCs/>
+          <w:sz w:val="24"/>
+          <w:szCs w:val="24"/>
+        </w:rPr>
+        <w:t>p</w:t>
+      </w:r>
+      <w:r>
+        <w:rPr>
+          <w:rFonts w:ascii="Times New Roman" w:hAnsi="Times New Roman" w:cs="Times New Roman"/>
+          <w:smallCaps/>
+          <w:sz w:val="24"/>
+          <w:szCs w:val="24"/>
+          <w:vertAlign w:val="subscript"/>
+        </w:rPr>
+        <w:t>bic</w:t>
+      </w:r>
+      <w:proofErr w:type="spellEnd"/>
+      <w:r>
+        <w:rPr>
+          <w:rFonts w:ascii="Times New Roman" w:hAnsi="Times New Roman" w:cs="Times New Roman"/>
+          <w:smallCaps/>
+          <w:sz w:val="24"/>
+          <w:szCs w:val="24"/>
+        </w:rPr>
+        <w:t xml:space="preserve"> </w:t>
+      </w:r>
+      <w:r>
+        <w:rPr>
+          <w:rFonts w:ascii="Times New Roman" w:hAnsi="Times New Roman" w:cs="Times New Roman"/>
+          <w:sz w:val="24"/>
+          <w:szCs w:val="24"/>
+        </w:rPr>
+        <w:t xml:space="preserve">= </w:t>
+      </w:r>
+      <w:r>
+        <w:rPr>
+          <w:rFonts w:ascii="Times New Roman" w:hAnsi="Times New Roman" w:cs="Times New Roman"/>
+          <w:sz w:val="24"/>
+          <w:szCs w:val="24"/>
+        </w:rPr>
+        <w:t>.85</w:t>
+      </w:r>
+      <w:r>
+        <w:rPr>
+          <w:rFonts w:ascii="Times New Roman" w:hAnsi="Times New Roman" w:cs="Times New Roman"/>
+          <w:sz w:val="24"/>
+          <w:szCs w:val="24"/>
+        </w:rPr>
+        <w:t xml:space="preserve">. </w:t>
+      </w:r>
+      <w:r>
+        <w:rPr>
+          <w:rFonts w:ascii="Times New Roman" w:hAnsi="Times New Roman" w:cs="Times New Roman"/>
+          <w:sz w:val="24"/>
+          <w:szCs w:val="24"/>
+        </w:rPr>
+        <w:t xml:space="preserve">The interaction between Encoding Group </w:t>
       </w:r>
       <w:r>
         <w:rPr>
@@ -10735,15 +11555,637 @@
           <w:sz w:val="24"/>
           <w:szCs w:val="24"/>
         </w:rPr>
-        <w:t xml:space="preserve"> Pair Type interaction, however, was non-significant, [STATS]</w:t>
-      </w:r>
-      <w:r>
-        <w:rPr>
-          <w:rFonts w:ascii="Times New Roman" w:hAnsi="Times New Roman" w:cs="Times New Roman"/>
-          <w:sz w:val="24"/>
-          <w:szCs w:val="24"/>
-        </w:rPr>
-        <w:t>, suggesting no differences in reactivity patterns across pair types. A series of planned post-hoc comparisons confirmed this finding, as correct recognition in the JOL group exceeded correct recognition in the no-JOL group on forward pairs (xx vs. xx; STATS), mediated pairs (xx vs. xx; STATS), and unrelated pairs (xx vs. xx; STATS).</w:t>
+        <w:t xml:space="preserve"> Pair Type interaction, however, was non-significant, </w:t>
+      </w:r>
+      <w:r>
+        <w:rPr>
+          <w:rFonts w:ascii="Times New Roman" w:hAnsi="Times New Roman" w:cs="Times New Roman"/>
+          <w:i/>
+          <w:iCs/>
+          <w:sz w:val="24"/>
+          <w:szCs w:val="24"/>
+        </w:rPr>
+        <w:t>F</w:t>
+      </w:r>
+      <w:r>
+        <w:rPr>
+          <w:rFonts w:ascii="Times New Roman" w:hAnsi="Times New Roman" w:cs="Times New Roman"/>
+          <w:sz w:val="24"/>
+          <w:szCs w:val="24"/>
+        </w:rPr>
+        <w:t>(</w:t>
+      </w:r>
+      <w:r>
+        <w:rPr>
+          <w:rFonts w:ascii="Times New Roman" w:hAnsi="Times New Roman" w:cs="Times New Roman"/>
+          <w:sz w:val="24"/>
+          <w:szCs w:val="24"/>
+        </w:rPr>
+        <w:t>2</w:t>
+      </w:r>
+      <w:r>
+        <w:rPr>
+          <w:rFonts w:ascii="Times New Roman" w:hAnsi="Times New Roman" w:cs="Times New Roman"/>
+          <w:sz w:val="24"/>
+          <w:szCs w:val="24"/>
+        </w:rPr>
+        <w:t xml:space="preserve">, </w:t>
+      </w:r>
+      <w:r>
+        <w:rPr>
+          <w:rFonts w:ascii="Times New Roman" w:hAnsi="Times New Roman" w:cs="Times New Roman"/>
+          <w:sz w:val="24"/>
+          <w:szCs w:val="24"/>
+        </w:rPr>
+        <w:t>246</w:t>
+      </w:r>
+      <w:r>
+        <w:rPr>
+          <w:rFonts w:ascii="Times New Roman" w:hAnsi="Times New Roman" w:cs="Times New Roman"/>
+          <w:sz w:val="24"/>
+          <w:szCs w:val="24"/>
+        </w:rPr>
+        <w:t xml:space="preserve">) = </w:t>
+      </w:r>
+      <w:r>
+        <w:rPr>
+          <w:rFonts w:ascii="Times New Roman" w:hAnsi="Times New Roman" w:cs="Times New Roman"/>
+          <w:sz w:val="24"/>
+          <w:szCs w:val="24"/>
+        </w:rPr>
+        <w:t>1.20</w:t>
+      </w:r>
+      <w:r>
+        <w:rPr>
+          <w:rFonts w:ascii="Times New Roman" w:hAnsi="Times New Roman" w:cs="Times New Roman"/>
+          <w:sz w:val="24"/>
+          <w:szCs w:val="24"/>
+        </w:rPr>
+        <w:t xml:space="preserve">, </w:t>
+      </w:r>
+      <w:r>
+        <w:rPr>
+          <w:rFonts w:ascii="Times New Roman" w:hAnsi="Times New Roman" w:cs="Times New Roman"/>
+          <w:i/>
+          <w:iCs/>
+          <w:sz w:val="24"/>
+          <w:szCs w:val="24"/>
+        </w:rPr>
+        <w:t>MSE</w:t>
+      </w:r>
+      <w:r>
+        <w:rPr>
+          <w:rFonts w:ascii="Times New Roman" w:hAnsi="Times New Roman" w:cs="Times New Roman"/>
+          <w:sz w:val="24"/>
+          <w:szCs w:val="24"/>
+        </w:rPr>
+        <w:t xml:space="preserve"> = </w:t>
+      </w:r>
+      <w:r>
+        <w:rPr>
+          <w:rFonts w:ascii="Times New Roman" w:hAnsi="Times New Roman" w:cs="Times New Roman"/>
+          <w:sz w:val="24"/>
+          <w:szCs w:val="24"/>
+        </w:rPr>
+        <w:t>.01</w:t>
+      </w:r>
+      <w:r>
+        <w:rPr>
+          <w:rFonts w:ascii="Times New Roman" w:hAnsi="Times New Roman" w:cs="Times New Roman"/>
+          <w:sz w:val="24"/>
+          <w:szCs w:val="24"/>
+        </w:rPr>
+        <w:t xml:space="preserve">, </w:t>
+      </w:r>
+      <w:r>
+        <w:rPr>
+          <w:rFonts w:ascii="Times New Roman" w:hAnsi="Times New Roman" w:cs="Times New Roman"/>
+          <w:i/>
+          <w:iCs/>
+          <w:sz w:val="24"/>
+          <w:szCs w:val="24"/>
+        </w:rPr>
+        <w:t>p</w:t>
+      </w:r>
+      <w:r>
+        <w:rPr>
+          <w:rFonts w:ascii="Times New Roman" w:hAnsi="Times New Roman" w:cs="Times New Roman"/>
+          <w:sz w:val="24"/>
+          <w:szCs w:val="24"/>
+        </w:rPr>
+        <w:t xml:space="preserve"> = .</w:t>
+      </w:r>
+      <w:r>
+        <w:rPr>
+          <w:rFonts w:ascii="Times New Roman" w:hAnsi="Times New Roman" w:cs="Times New Roman"/>
+          <w:sz w:val="24"/>
+          <w:szCs w:val="24"/>
+        </w:rPr>
+        <w:t>30</w:t>
+      </w:r>
+      <w:r>
+        <w:rPr>
+          <w:rFonts w:ascii="Times New Roman" w:hAnsi="Times New Roman" w:cs="Times New Roman"/>
+          <w:sz w:val="24"/>
+          <w:szCs w:val="24"/>
+        </w:rPr>
+        <w:t xml:space="preserve">, </w:t>
+      </w:r>
+      <w:proofErr w:type="spellStart"/>
+      <w:r>
+        <w:rPr>
+          <w:rFonts w:ascii="Times New Roman" w:hAnsi="Times New Roman" w:cs="Times New Roman"/>
+          <w:i/>
+          <w:iCs/>
+          <w:sz w:val="24"/>
+          <w:szCs w:val="24"/>
+        </w:rPr>
+        <w:t>p</w:t>
+      </w:r>
+      <w:r>
+        <w:rPr>
+          <w:rFonts w:ascii="Times New Roman" w:hAnsi="Times New Roman" w:cs="Times New Roman"/>
+          <w:smallCaps/>
+          <w:sz w:val="24"/>
+          <w:szCs w:val="24"/>
+          <w:vertAlign w:val="subscript"/>
+        </w:rPr>
+        <w:t>bic</w:t>
+      </w:r>
+      <w:proofErr w:type="spellEnd"/>
+      <w:r>
+        <w:rPr>
+          <w:rFonts w:ascii="Times New Roman" w:hAnsi="Times New Roman" w:cs="Times New Roman"/>
+          <w:sz w:val="24"/>
+          <w:szCs w:val="24"/>
+        </w:rPr>
+        <w:t xml:space="preserve"> </w:t>
+      </w:r>
+      <w:r>
+        <w:rPr>
+          <w:rFonts w:ascii="Times New Roman" w:hAnsi="Times New Roman" w:cs="Times New Roman"/>
+          <w:sz w:val="24"/>
+          <w:szCs w:val="24"/>
+        </w:rPr>
+        <w:t xml:space="preserve">= </w:t>
+      </w:r>
+      <w:r>
+        <w:rPr>
+          <w:rFonts w:ascii="Times New Roman" w:hAnsi="Times New Roman" w:cs="Times New Roman"/>
+          <w:sz w:val="24"/>
+          <w:szCs w:val="24"/>
+        </w:rPr>
+        <w:t>.92</w:t>
+      </w:r>
+      <w:r>
+        <w:rPr>
+          <w:rFonts w:ascii="Times New Roman" w:hAnsi="Times New Roman" w:cs="Times New Roman"/>
+          <w:sz w:val="24"/>
+          <w:szCs w:val="24"/>
+        </w:rPr>
+        <w:t>, suggesting no difference</w:t>
+      </w:r>
+      <w:r>
+        <w:rPr>
+          <w:rFonts w:ascii="Times New Roman" w:hAnsi="Times New Roman" w:cs="Times New Roman"/>
+          <w:sz w:val="24"/>
+          <w:szCs w:val="24"/>
+        </w:rPr>
+        <w:t xml:space="preserve"> </w:t>
+      </w:r>
+      <w:r>
+        <w:rPr>
+          <w:rFonts w:ascii="Times New Roman" w:hAnsi="Times New Roman" w:cs="Times New Roman"/>
+          <w:sz w:val="24"/>
+          <w:szCs w:val="24"/>
+        </w:rPr>
+        <w:t>in reactivity patterns across pair types. A series of planned post-hoc comparisons confirmed this finding</w:t>
+      </w:r>
+      <w:r>
+        <w:rPr>
+          <w:rFonts w:ascii="Times New Roman" w:hAnsi="Times New Roman" w:cs="Times New Roman"/>
+          <w:sz w:val="24"/>
+          <w:szCs w:val="24"/>
+        </w:rPr>
+        <w:t xml:space="preserve">. </w:t>
+      </w:r>
+      <w:r>
+        <w:rPr>
+          <w:rFonts w:ascii="Times New Roman" w:hAnsi="Times New Roman" w:cs="Times New Roman"/>
+          <w:sz w:val="24"/>
+          <w:szCs w:val="24"/>
+        </w:rPr>
+        <w:t>Hits</w:t>
+      </w:r>
+      <w:r>
+        <w:rPr>
+          <w:rFonts w:ascii="Times New Roman" w:hAnsi="Times New Roman" w:cs="Times New Roman"/>
+          <w:sz w:val="24"/>
+          <w:szCs w:val="24"/>
+        </w:rPr>
+        <w:t xml:space="preserve"> in the JOL group exceeded </w:t>
+      </w:r>
+      <w:r>
+        <w:rPr>
+          <w:rFonts w:ascii="Times New Roman" w:hAnsi="Times New Roman" w:cs="Times New Roman"/>
+          <w:sz w:val="24"/>
+          <w:szCs w:val="24"/>
+        </w:rPr>
+        <w:t>hits</w:t>
+      </w:r>
+      <w:r>
+        <w:rPr>
+          <w:rFonts w:ascii="Times New Roman" w:hAnsi="Times New Roman" w:cs="Times New Roman"/>
+          <w:sz w:val="24"/>
+          <w:szCs w:val="24"/>
+        </w:rPr>
+        <w:t xml:space="preserve"> in the no-JOL group on forward pairs (</w:t>
+      </w:r>
+      <w:r>
+        <w:rPr>
+          <w:rFonts w:ascii="Times New Roman" w:hAnsi="Times New Roman" w:cs="Times New Roman"/>
+          <w:sz w:val="24"/>
+          <w:szCs w:val="24"/>
+        </w:rPr>
+        <w:t>.80</w:t>
+      </w:r>
+      <w:r>
+        <w:rPr>
+          <w:rFonts w:ascii="Times New Roman" w:hAnsi="Times New Roman" w:cs="Times New Roman"/>
+          <w:sz w:val="24"/>
+          <w:szCs w:val="24"/>
+        </w:rPr>
+        <w:t xml:space="preserve"> vs. </w:t>
+      </w:r>
+      <w:r>
+        <w:rPr>
+          <w:rFonts w:ascii="Times New Roman" w:hAnsi="Times New Roman" w:cs="Times New Roman"/>
+          <w:sz w:val="24"/>
+          <w:szCs w:val="24"/>
+        </w:rPr>
+        <w:t>.65</w:t>
+      </w:r>
+      <w:r>
+        <w:rPr>
+          <w:rFonts w:ascii="Times New Roman" w:hAnsi="Times New Roman" w:cs="Times New Roman"/>
+          <w:sz w:val="24"/>
+          <w:szCs w:val="24"/>
+        </w:rPr>
+        <w:t xml:space="preserve">; </w:t>
+      </w:r>
+      <w:r>
+        <w:rPr>
+          <w:rFonts w:ascii="Times New Roman" w:hAnsi="Times New Roman" w:cs="Times New Roman"/>
+          <w:i/>
+          <w:iCs/>
+          <w:sz w:val="24"/>
+          <w:szCs w:val="24"/>
+        </w:rPr>
+        <w:t>t</w:t>
+      </w:r>
+      <w:r>
+        <w:rPr>
+          <w:rFonts w:ascii="Times New Roman" w:hAnsi="Times New Roman" w:cs="Times New Roman"/>
+          <w:sz w:val="24"/>
+          <w:szCs w:val="24"/>
+        </w:rPr>
+        <w:t xml:space="preserve">(123) = </w:t>
+      </w:r>
+      <w:r>
+        <w:rPr>
+          <w:rFonts w:ascii="Times New Roman" w:hAnsi="Times New Roman" w:cs="Times New Roman"/>
+          <w:sz w:val="24"/>
+          <w:szCs w:val="24"/>
+        </w:rPr>
+        <w:t>4.77</w:t>
+      </w:r>
+      <w:r>
+        <w:rPr>
+          <w:rFonts w:ascii="Times New Roman" w:hAnsi="Times New Roman" w:cs="Times New Roman"/>
+          <w:sz w:val="24"/>
+          <w:szCs w:val="24"/>
+        </w:rPr>
+        <w:t xml:space="preserve">, </w:t>
+      </w:r>
+      <w:r>
+        <w:rPr>
+          <w:rFonts w:ascii="Times New Roman" w:hAnsi="Times New Roman" w:cs="Times New Roman"/>
+          <w:i/>
+          <w:iCs/>
+          <w:sz w:val="24"/>
+          <w:szCs w:val="24"/>
+        </w:rPr>
+        <w:t>SEM</w:t>
+      </w:r>
+      <w:r>
+        <w:rPr>
+          <w:rFonts w:ascii="Times New Roman" w:hAnsi="Times New Roman" w:cs="Times New Roman"/>
+          <w:sz w:val="24"/>
+          <w:szCs w:val="24"/>
+        </w:rPr>
+        <w:t xml:space="preserve"> = .03, </w:t>
+      </w:r>
+      <w:r>
+        <w:rPr>
+          <w:rFonts w:ascii="Times New Roman" w:hAnsi="Times New Roman" w:cs="Times New Roman"/>
+          <w:i/>
+          <w:iCs/>
+          <w:sz w:val="24"/>
+          <w:szCs w:val="24"/>
+        </w:rPr>
+        <w:t>d</w:t>
+      </w:r>
+      <w:r>
+        <w:rPr>
+          <w:rFonts w:ascii="Times New Roman" w:hAnsi="Times New Roman" w:cs="Times New Roman"/>
+          <w:sz w:val="24"/>
+          <w:szCs w:val="24"/>
+        </w:rPr>
+        <w:t xml:space="preserve"> = </w:t>
+      </w:r>
+      <w:r>
+        <w:rPr>
+          <w:rFonts w:ascii="Times New Roman" w:hAnsi="Times New Roman" w:cs="Times New Roman"/>
+          <w:sz w:val="24"/>
+          <w:szCs w:val="24"/>
+        </w:rPr>
+        <w:t>0.88</w:t>
+      </w:r>
+      <w:r>
+        <w:rPr>
+          <w:rFonts w:ascii="Times New Roman" w:hAnsi="Times New Roman" w:cs="Times New Roman"/>
+          <w:sz w:val="24"/>
+          <w:szCs w:val="24"/>
+        </w:rPr>
+        <w:t>), mediated pairs (</w:t>
+      </w:r>
+      <w:r>
+        <w:rPr>
+          <w:rFonts w:ascii="Times New Roman" w:hAnsi="Times New Roman" w:cs="Times New Roman"/>
+          <w:sz w:val="24"/>
+          <w:szCs w:val="24"/>
+        </w:rPr>
+        <w:t>.83</w:t>
+      </w:r>
+      <w:r>
+        <w:rPr>
+          <w:rFonts w:ascii="Times New Roman" w:hAnsi="Times New Roman" w:cs="Times New Roman"/>
+          <w:sz w:val="24"/>
+          <w:szCs w:val="24"/>
+        </w:rPr>
+        <w:t xml:space="preserve"> vs. </w:t>
+      </w:r>
+      <w:r>
+        <w:rPr>
+          <w:rFonts w:ascii="Times New Roman" w:hAnsi="Times New Roman" w:cs="Times New Roman"/>
+          <w:sz w:val="24"/>
+          <w:szCs w:val="24"/>
+        </w:rPr>
+        <w:t>.71</w:t>
+      </w:r>
+      <w:r>
+        <w:rPr>
+          <w:rFonts w:ascii="Times New Roman" w:hAnsi="Times New Roman" w:cs="Times New Roman"/>
+          <w:sz w:val="24"/>
+          <w:szCs w:val="24"/>
+        </w:rPr>
+        <w:t xml:space="preserve">; </w:t>
+      </w:r>
+      <w:r>
+        <w:rPr>
+          <w:rFonts w:ascii="Times New Roman" w:hAnsi="Times New Roman" w:cs="Times New Roman"/>
+          <w:i/>
+          <w:iCs/>
+          <w:sz w:val="24"/>
+          <w:szCs w:val="24"/>
+        </w:rPr>
+        <w:t>t</w:t>
+      </w:r>
+      <w:r>
+        <w:rPr>
+          <w:rFonts w:ascii="Times New Roman" w:hAnsi="Times New Roman" w:cs="Times New Roman"/>
+          <w:sz w:val="24"/>
+          <w:szCs w:val="24"/>
+        </w:rPr>
+        <w:t xml:space="preserve">(123) = </w:t>
+      </w:r>
+      <w:r>
+        <w:rPr>
+          <w:rFonts w:ascii="Times New Roman" w:hAnsi="Times New Roman" w:cs="Times New Roman"/>
+          <w:sz w:val="24"/>
+          <w:szCs w:val="24"/>
+        </w:rPr>
+        <w:t>4.20</w:t>
+      </w:r>
+      <w:r>
+        <w:rPr>
+          <w:rFonts w:ascii="Times New Roman" w:hAnsi="Times New Roman" w:cs="Times New Roman"/>
+          <w:sz w:val="24"/>
+          <w:szCs w:val="24"/>
+        </w:rPr>
+        <w:t xml:space="preserve">, </w:t>
+      </w:r>
+      <w:r>
+        <w:rPr>
+          <w:rFonts w:ascii="Times New Roman" w:hAnsi="Times New Roman" w:cs="Times New Roman"/>
+          <w:i/>
+          <w:iCs/>
+          <w:sz w:val="24"/>
+          <w:szCs w:val="24"/>
+        </w:rPr>
+        <w:t>SEM</w:t>
+      </w:r>
+      <w:r>
+        <w:rPr>
+          <w:rFonts w:ascii="Times New Roman" w:hAnsi="Times New Roman" w:cs="Times New Roman"/>
+          <w:sz w:val="24"/>
+          <w:szCs w:val="24"/>
+        </w:rPr>
+        <w:t xml:space="preserve"> = .</w:t>
+      </w:r>
+      <w:r>
+        <w:rPr>
+          <w:rFonts w:ascii="Times New Roman" w:hAnsi="Times New Roman" w:cs="Times New Roman"/>
+          <w:sz w:val="24"/>
+          <w:szCs w:val="24"/>
+        </w:rPr>
+        <w:t>03</w:t>
+      </w:r>
+      <w:r>
+        <w:rPr>
+          <w:rFonts w:ascii="Times New Roman" w:hAnsi="Times New Roman" w:cs="Times New Roman"/>
+          <w:sz w:val="24"/>
+          <w:szCs w:val="24"/>
+        </w:rPr>
+        <w:t xml:space="preserve">, </w:t>
+      </w:r>
+      <w:r>
+        <w:rPr>
+          <w:rFonts w:ascii="Times New Roman" w:hAnsi="Times New Roman" w:cs="Times New Roman"/>
+          <w:i/>
+          <w:iCs/>
+          <w:sz w:val="24"/>
+          <w:szCs w:val="24"/>
+        </w:rPr>
+        <w:t>d</w:t>
+      </w:r>
+      <w:r>
+        <w:rPr>
+          <w:rFonts w:ascii="Times New Roman" w:hAnsi="Times New Roman" w:cs="Times New Roman"/>
+          <w:sz w:val="24"/>
+          <w:szCs w:val="24"/>
+        </w:rPr>
+        <w:t xml:space="preserve"> = 0.</w:t>
+      </w:r>
+      <w:r>
+        <w:rPr>
+          <w:rFonts w:ascii="Times New Roman" w:hAnsi="Times New Roman" w:cs="Times New Roman"/>
+          <w:sz w:val="24"/>
+          <w:szCs w:val="24"/>
+        </w:rPr>
+        <w:t>71</w:t>
+      </w:r>
+      <w:r>
+        <w:rPr>
+          <w:rFonts w:ascii="Times New Roman" w:hAnsi="Times New Roman" w:cs="Times New Roman"/>
+          <w:sz w:val="24"/>
+          <w:szCs w:val="24"/>
+        </w:rPr>
+        <w:t>), and unrelated pairs (</w:t>
+      </w:r>
+      <w:r>
+        <w:rPr>
+          <w:rFonts w:ascii="Times New Roman" w:hAnsi="Times New Roman" w:cs="Times New Roman"/>
+          <w:sz w:val="24"/>
+          <w:szCs w:val="24"/>
+        </w:rPr>
+        <w:t>.74</w:t>
+      </w:r>
+      <w:r>
+        <w:rPr>
+          <w:rFonts w:ascii="Times New Roman" w:hAnsi="Times New Roman" w:cs="Times New Roman"/>
+          <w:sz w:val="24"/>
+          <w:szCs w:val="24"/>
+        </w:rPr>
+        <w:t xml:space="preserve"> vs. </w:t>
+      </w:r>
+      <w:r>
+        <w:rPr>
+          <w:rFonts w:ascii="Times New Roman" w:hAnsi="Times New Roman" w:cs="Times New Roman"/>
+          <w:sz w:val="24"/>
+          <w:szCs w:val="24"/>
+        </w:rPr>
+        <w:t>.64</w:t>
+      </w:r>
+      <w:r>
+        <w:rPr>
+          <w:rFonts w:ascii="Times New Roman" w:hAnsi="Times New Roman" w:cs="Times New Roman"/>
+          <w:sz w:val="24"/>
+          <w:szCs w:val="24"/>
+        </w:rPr>
+        <w:t xml:space="preserve">; </w:t>
+      </w:r>
+      <w:r>
+        <w:rPr>
+          <w:rFonts w:ascii="Times New Roman" w:hAnsi="Times New Roman" w:cs="Times New Roman"/>
+          <w:i/>
+          <w:iCs/>
+          <w:sz w:val="24"/>
+          <w:szCs w:val="24"/>
+        </w:rPr>
+        <w:t>t</w:t>
+      </w:r>
+      <w:r>
+        <w:rPr>
+          <w:rFonts w:ascii="Times New Roman" w:hAnsi="Times New Roman" w:cs="Times New Roman"/>
+          <w:sz w:val="24"/>
+          <w:szCs w:val="24"/>
+        </w:rPr>
+        <w:t xml:space="preserve">(123) = </w:t>
+      </w:r>
+      <w:r>
+        <w:rPr>
+          <w:rFonts w:ascii="Times New Roman" w:hAnsi="Times New Roman" w:cs="Times New Roman"/>
+          <w:sz w:val="24"/>
+          <w:szCs w:val="24"/>
+        </w:rPr>
+        <w:t>3.11</w:t>
+      </w:r>
+      <w:r>
+        <w:rPr>
+          <w:rFonts w:ascii="Times New Roman" w:hAnsi="Times New Roman" w:cs="Times New Roman"/>
+          <w:sz w:val="24"/>
+          <w:szCs w:val="24"/>
+        </w:rPr>
+        <w:t xml:space="preserve">, </w:t>
+      </w:r>
+      <w:r>
+        <w:rPr>
+          <w:rFonts w:ascii="Times New Roman" w:hAnsi="Times New Roman" w:cs="Times New Roman"/>
+          <w:i/>
+          <w:iCs/>
+          <w:sz w:val="24"/>
+          <w:szCs w:val="24"/>
+        </w:rPr>
+        <w:t>SEM</w:t>
+      </w:r>
+      <w:r>
+        <w:rPr>
+          <w:rFonts w:ascii="Times New Roman" w:hAnsi="Times New Roman" w:cs="Times New Roman"/>
+          <w:sz w:val="24"/>
+          <w:szCs w:val="24"/>
+        </w:rPr>
+        <w:t xml:space="preserve"> = .</w:t>
+      </w:r>
+      <w:r>
+        <w:rPr>
+          <w:rFonts w:ascii="Times New Roman" w:hAnsi="Times New Roman" w:cs="Times New Roman"/>
+          <w:sz w:val="24"/>
+          <w:szCs w:val="24"/>
+        </w:rPr>
+        <w:t>03</w:t>
+      </w:r>
+      <w:r>
+        <w:rPr>
+          <w:rFonts w:ascii="Times New Roman" w:hAnsi="Times New Roman" w:cs="Times New Roman"/>
+          <w:sz w:val="24"/>
+          <w:szCs w:val="24"/>
+        </w:rPr>
+        <w:t xml:space="preserve">, </w:t>
+      </w:r>
+      <w:r>
+        <w:rPr>
+          <w:rFonts w:ascii="Times New Roman" w:hAnsi="Times New Roman" w:cs="Times New Roman"/>
+          <w:i/>
+          <w:iCs/>
+          <w:sz w:val="24"/>
+          <w:szCs w:val="24"/>
+        </w:rPr>
+        <w:t>d</w:t>
+      </w:r>
+      <w:r>
+        <w:rPr>
+          <w:rFonts w:ascii="Times New Roman" w:hAnsi="Times New Roman" w:cs="Times New Roman"/>
+          <w:sz w:val="24"/>
+          <w:szCs w:val="24"/>
+        </w:rPr>
+        <w:t xml:space="preserve"> = 0.</w:t>
+      </w:r>
+      <w:r>
+        <w:rPr>
+          <w:rFonts w:ascii="Times New Roman" w:hAnsi="Times New Roman" w:cs="Times New Roman"/>
+          <w:sz w:val="24"/>
+          <w:szCs w:val="24"/>
+        </w:rPr>
+        <w:t>55</w:t>
+      </w:r>
+      <w:r>
+        <w:rPr>
+          <w:rFonts w:ascii="Times New Roman" w:hAnsi="Times New Roman" w:cs="Times New Roman"/>
+          <w:sz w:val="24"/>
+          <w:szCs w:val="24"/>
+        </w:rPr>
+        <w:t>).</w:t>
       </w:r>
       <w:r>
         <w:rPr>
@@ -10757,10 +12199,9 @@
     <w:p>
       <w:pPr>
         <w:spacing w:after="0" w:line="480" w:lineRule="auto"/>
-        <w:rPr>
-          <w:rFonts w:ascii="Times New Roman" w:hAnsi="Times New Roman" w:cs="Times New Roman"/>
-          <w:b/>
-          <w:bCs/>
+        <w:ind w:firstLine="720"/>
+        <w:rPr>
+          <w:rFonts w:ascii="Times New Roman" w:hAnsi="Times New Roman" w:cs="Times New Roman"/>
           <w:sz w:val="24"/>
           <w:szCs w:val="24"/>
         </w:rPr>
@@ -10768,30 +12209,177 @@
       <w:r>
         <w:rPr>
           <w:rFonts w:ascii="Times New Roman" w:hAnsi="Times New Roman" w:cs="Times New Roman"/>
-          <w:b/>
-          <w:bCs/>
-          <w:sz w:val="24"/>
-          <w:szCs w:val="24"/>
-        </w:rPr>
-        <w:t>False Alarms</w:t>
-      </w:r>
-    </w:p>
-    <w:p>
-      <w:pPr>
-        <w:spacing w:after="0" w:line="480" w:lineRule="auto"/>
-        <w:rPr>
-          <w:rFonts w:ascii="Times New Roman" w:hAnsi="Times New Roman" w:cs="Times New Roman"/>
-          <w:sz w:val="24"/>
-          <w:szCs w:val="24"/>
-        </w:rPr>
-      </w:pPr>
-      <w:r>
-        <w:rPr>
-          <w:rFonts w:ascii="Times New Roman" w:hAnsi="Times New Roman" w:cs="Times New Roman"/>
-          <w:sz w:val="24"/>
-          <w:szCs w:val="24"/>
-        </w:rPr>
-        <w:t>[WORDS HERE]</w:t>
+          <w:sz w:val="24"/>
+          <w:szCs w:val="24"/>
+        </w:rPr>
+        <w:t>False alarms (i.e., false recognition of lure items) were significantly lower for participants in the JOL group vs the no-JOL conditions (</w:t>
+      </w:r>
+      <w:r>
+        <w:rPr>
+          <w:rFonts w:ascii="Times New Roman" w:hAnsi="Times New Roman" w:cs="Times New Roman"/>
+          <w:sz w:val="24"/>
+          <w:szCs w:val="24"/>
+        </w:rPr>
+        <w:t>.17</w:t>
+      </w:r>
+      <w:r>
+        <w:rPr>
+          <w:rFonts w:ascii="Times New Roman" w:hAnsi="Times New Roman" w:cs="Times New Roman"/>
+          <w:sz w:val="24"/>
+          <w:szCs w:val="24"/>
+        </w:rPr>
+        <w:t xml:space="preserve"> vs </w:t>
+      </w:r>
+      <w:r>
+        <w:rPr>
+          <w:rFonts w:ascii="Times New Roman" w:hAnsi="Times New Roman" w:cs="Times New Roman"/>
+          <w:sz w:val="24"/>
+          <w:szCs w:val="24"/>
+        </w:rPr>
+        <w:t>.30</w:t>
+      </w:r>
+      <w:r>
+        <w:rPr>
+          <w:rFonts w:ascii="Times New Roman" w:hAnsi="Times New Roman" w:cs="Times New Roman"/>
+          <w:sz w:val="24"/>
+          <w:szCs w:val="24"/>
+        </w:rPr>
+        <w:t xml:space="preserve">, </w:t>
+      </w:r>
+      <w:r>
+        <w:rPr>
+          <w:rFonts w:ascii="Times New Roman" w:hAnsi="Times New Roman" w:cs="Times New Roman"/>
+          <w:sz w:val="24"/>
+          <w:szCs w:val="24"/>
+        </w:rPr>
+        <w:t xml:space="preserve">; </w:t>
+      </w:r>
+      <w:r>
+        <w:rPr>
+          <w:rFonts w:ascii="Times New Roman" w:hAnsi="Times New Roman" w:cs="Times New Roman"/>
+          <w:i/>
+          <w:iCs/>
+          <w:sz w:val="24"/>
+          <w:szCs w:val="24"/>
+        </w:rPr>
+        <w:t>t</w:t>
+      </w:r>
+      <w:r>
+        <w:rPr>
+          <w:rFonts w:ascii="Times New Roman" w:hAnsi="Times New Roman" w:cs="Times New Roman"/>
+          <w:sz w:val="24"/>
+          <w:szCs w:val="24"/>
+        </w:rPr>
+        <w:t xml:space="preserve">(123) = </w:t>
+      </w:r>
+      <w:r>
+        <w:rPr>
+          <w:rFonts w:ascii="Times New Roman" w:hAnsi="Times New Roman" w:cs="Times New Roman"/>
+          <w:sz w:val="24"/>
+          <w:szCs w:val="24"/>
+        </w:rPr>
+        <w:t>5.30</w:t>
+      </w:r>
+      <w:r>
+        <w:rPr>
+          <w:rFonts w:ascii="Times New Roman" w:hAnsi="Times New Roman" w:cs="Times New Roman"/>
+          <w:sz w:val="24"/>
+          <w:szCs w:val="24"/>
+        </w:rPr>
+        <w:t xml:space="preserve">, </w:t>
+      </w:r>
+      <w:r>
+        <w:rPr>
+          <w:rFonts w:ascii="Times New Roman" w:hAnsi="Times New Roman" w:cs="Times New Roman"/>
+          <w:i/>
+          <w:iCs/>
+          <w:sz w:val="24"/>
+          <w:szCs w:val="24"/>
+        </w:rPr>
+        <w:t>SEM</w:t>
+      </w:r>
+      <w:r>
+        <w:rPr>
+          <w:rFonts w:ascii="Times New Roman" w:hAnsi="Times New Roman" w:cs="Times New Roman"/>
+          <w:sz w:val="24"/>
+          <w:szCs w:val="24"/>
+        </w:rPr>
+        <w:t xml:space="preserve"> = .</w:t>
+      </w:r>
+      <w:r>
+        <w:rPr>
+          <w:rFonts w:ascii="Times New Roman" w:hAnsi="Times New Roman" w:cs="Times New Roman"/>
+          <w:sz w:val="24"/>
+          <w:szCs w:val="24"/>
+        </w:rPr>
+        <w:t>02</w:t>
+      </w:r>
+      <w:r>
+        <w:rPr>
+          <w:rFonts w:ascii="Times New Roman" w:hAnsi="Times New Roman" w:cs="Times New Roman"/>
+          <w:sz w:val="24"/>
+          <w:szCs w:val="24"/>
+        </w:rPr>
+        <w:t xml:space="preserve">, </w:t>
+      </w:r>
+      <w:r>
+        <w:rPr>
+          <w:rFonts w:ascii="Times New Roman" w:hAnsi="Times New Roman" w:cs="Times New Roman"/>
+          <w:i/>
+          <w:iCs/>
+          <w:sz w:val="24"/>
+          <w:szCs w:val="24"/>
+        </w:rPr>
+        <w:t>d</w:t>
+      </w:r>
+      <w:r>
+        <w:rPr>
+          <w:rFonts w:ascii="Times New Roman" w:hAnsi="Times New Roman" w:cs="Times New Roman"/>
+          <w:sz w:val="24"/>
+          <w:szCs w:val="24"/>
+        </w:rPr>
+        <w:t xml:space="preserve"> = 0.</w:t>
+      </w:r>
+      <w:r>
+        <w:rPr>
+          <w:rFonts w:ascii="Times New Roman" w:hAnsi="Times New Roman" w:cs="Times New Roman"/>
+          <w:sz w:val="24"/>
+          <w:szCs w:val="24"/>
+        </w:rPr>
+        <w:t>95</w:t>
+      </w:r>
+      <w:r>
+        <w:rPr>
+          <w:rFonts w:ascii="Times New Roman" w:hAnsi="Times New Roman" w:cs="Times New Roman"/>
+          <w:sz w:val="24"/>
+          <w:szCs w:val="24"/>
+        </w:rPr>
+        <w:t xml:space="preserve">). </w:t>
+      </w:r>
+      <w:r>
+        <w:rPr>
+          <w:rFonts w:ascii="Times New Roman" w:hAnsi="Times New Roman" w:cs="Times New Roman"/>
+          <w:sz w:val="24"/>
+          <w:szCs w:val="24"/>
+        </w:rPr>
+        <w:lastRenderedPageBreak/>
+        <w:t xml:space="preserve">However, because lure items were not presented in pairs, analysis of false alarms by pair </w:t>
+      </w:r>
+      <w:r>
+        <w:rPr>
+          <w:rFonts w:ascii="Times New Roman" w:hAnsi="Times New Roman" w:cs="Times New Roman"/>
+          <w:sz w:val="24"/>
+          <w:szCs w:val="24"/>
+        </w:rPr>
+        <w:t>direction were unavailable.</w:t>
+      </w:r>
+      <w:r>
+        <w:rPr>
+          <w:rFonts w:ascii="Times New Roman" w:hAnsi="Times New Roman" w:cs="Times New Roman"/>
+          <w:sz w:val="24"/>
+          <w:szCs w:val="24"/>
+        </w:rPr>
+        <w:t xml:space="preserve"> </w:t>
       </w:r>
     </w:p>
     <w:p>
@@ -10868,6 +12456,7 @@
     <w:p>
       <w:pPr>
         <w:spacing w:after="0" w:line="480" w:lineRule="auto"/>
+        <w:ind w:firstLine="720"/>
         <w:rPr>
           <w:rFonts w:ascii="Times New Roman" w:hAnsi="Times New Roman" w:cs="Times New Roman"/>
           <w:sz w:val="24"/>
@@ -10880,42 +12469,72 @@
           <w:sz w:val="24"/>
           <w:szCs w:val="24"/>
         </w:rPr>
-        <w:t>[WORDS HERE]</w:t>
-      </w:r>
-      <w:r>
-        <w:rPr>
-          <w:rFonts w:ascii="Times New Roman" w:hAnsi="Times New Roman" w:cs="Times New Roman"/>
-          <w:sz w:val="24"/>
-          <w:szCs w:val="24"/>
-        </w:rPr>
-        <w:t xml:space="preserve"> </w:t>
-      </w:r>
-      <w:r>
-        <w:rPr>
-          <w:rFonts w:ascii="Times New Roman" w:hAnsi="Times New Roman" w:cs="Times New Roman"/>
-          <w:sz w:val="24"/>
-          <w:szCs w:val="24"/>
-        </w:rPr>
-        <w:t>Thus, JOL reactivity observed on mediated pairs with cued-recall testing in Experiment 1 extended to replication testing. Surprisingly, positive reactivity observed on related pairs also extended to unrelated pairs.</w:t>
-      </w:r>
-    </w:p>
-    <w:p>
-      <w:pPr>
-        <w:spacing w:after="0" w:line="480" w:lineRule="auto"/>
-        <w:rPr>
-          <w:rFonts w:ascii="Times New Roman" w:hAnsi="Times New Roman" w:cs="Times New Roman"/>
-          <w:sz w:val="24"/>
-          <w:szCs w:val="24"/>
-        </w:rPr>
-      </w:pPr>
-      <w:r>
-        <w:rPr>
-          <w:rFonts w:ascii="Times New Roman" w:hAnsi="Times New Roman" w:cs="Times New Roman"/>
-          <w:sz w:val="24"/>
-          <w:szCs w:val="24"/>
-        </w:rPr>
-        <w:tab/>
-        <w:t>[WHY POSITIVE REACTIVITY ON UNRELATED PAIRS?]</w:t>
+        <w:t>Experiment 2 tested whether positive reactivity on mediated associates observed in Experiment 1 would extend to recognition testing. In doing so</w:t>
+      </w:r>
+      <w:r>
+        <w:rPr>
+          <w:rFonts w:ascii="Times New Roman" w:hAnsi="Times New Roman" w:cs="Times New Roman"/>
+          <w:sz w:val="24"/>
+          <w:szCs w:val="24"/>
+        </w:rPr>
+        <w:t xml:space="preserve">, </w:t>
+      </w:r>
+      <w:r>
+        <w:rPr>
+          <w:rFonts w:ascii="Times New Roman" w:hAnsi="Times New Roman" w:cs="Times New Roman"/>
+          <w:sz w:val="24"/>
+          <w:szCs w:val="24"/>
+          <w:highlight w:val="yellow"/>
+        </w:rPr>
+        <w:t>[SOMETHING ABOUT REPLICATING MYERS ET AL]</w:t>
+      </w:r>
+      <w:r>
+        <w:rPr>
+          <w:rFonts w:ascii="Times New Roman" w:hAnsi="Times New Roman" w:cs="Times New Roman"/>
+          <w:sz w:val="24"/>
+          <w:szCs w:val="24"/>
+        </w:rPr>
+        <w:t>. Consistent with</w:t>
+      </w:r>
+      <w:r>
+        <w:rPr>
+          <w:rFonts w:ascii="Times New Roman" w:hAnsi="Times New Roman" w:cs="Times New Roman"/>
+          <w:sz w:val="24"/>
+          <w:szCs w:val="24"/>
+        </w:rPr>
+        <w:t xml:space="preserve"> Myers et al.</w:t>
+      </w:r>
+      <w:r>
+        <w:rPr>
+          <w:rFonts w:ascii="Times New Roman" w:hAnsi="Times New Roman" w:cs="Times New Roman"/>
+          <w:sz w:val="24"/>
+          <w:szCs w:val="24"/>
+        </w:rPr>
+        <w:t xml:space="preserve">, </w:t>
+      </w:r>
+      <w:r>
+        <w:rPr>
+          <w:rFonts w:ascii="Times New Roman" w:hAnsi="Times New Roman" w:cs="Times New Roman"/>
+          <w:sz w:val="24"/>
+          <w:szCs w:val="24"/>
+        </w:rPr>
+        <w:t>making JOLs improved hit rates on related pairs relative to silent reading, regardless of whether pairs were forward or mediated associates. Thus,</w:t>
+      </w:r>
+      <w:r>
+        <w:rPr>
+          <w:rFonts w:ascii="Times New Roman" w:hAnsi="Times New Roman" w:cs="Times New Roman"/>
+          <w:sz w:val="24"/>
+          <w:szCs w:val="24"/>
+        </w:rPr>
+        <w:t xml:space="preserve"> our findings on related pairs are consistent with Experiment 1 and provide greater evidence for a relational encoding account of reactivity.</w:t>
+      </w:r>
+      <w:r>
+        <w:rPr>
+          <w:rFonts w:ascii="Times New Roman" w:hAnsi="Times New Roman" w:cs="Times New Roman"/>
+          <w:sz w:val="24"/>
+          <w:szCs w:val="24"/>
+        </w:rPr>
+        <w:t xml:space="preserve"> However, contrary to our expectations, making JOLs also improved hit rates for unrelated pairs, a finding that diverts from the broader literature on JOL reactivity. Given this finding contradicted our previous hypotheses, Experiment 3 sought to replicate this finding using a new sample.</w:t>
       </w:r>
     </w:p>
     <w:p>
@@ -11049,7 +12668,6 @@
           <w:sz w:val="24"/>
           <w:szCs w:val="24"/>
         </w:rPr>
-        <w:lastRenderedPageBreak/>
         <w:t>[WORDS HERE]</w:t>
       </w:r>
     </w:p>
@@ -11153,6 +12771,7 @@
           <w:sz w:val="24"/>
           <w:szCs w:val="24"/>
         </w:rPr>
+        <w:lastRenderedPageBreak/>
         <w:t>Experiment 4: Replication of Myers et al. (2020)</w:t>
       </w:r>
     </w:p>
@@ -11409,16 +13028,7 @@
           <w:sz w:val="24"/>
           <w:szCs w:val="24"/>
         </w:rPr>
-        <w:t xml:space="preserve"> et al., 2016, who included backward associates), and no study has assessed whether reactivity effects on related pairs extends to mediated paired associates. Additionally, by including mediated pairs, the present study provides a situation in which cue-target pairs are related yet perceived as unrelated at encoding. In doing </w:t>
-      </w:r>
-      <w:r>
-        <w:rPr>
-          <w:rFonts w:ascii="Times New Roman" w:hAnsi="Times New Roman" w:cs="Times New Roman"/>
-          <w:sz w:val="24"/>
-          <w:szCs w:val="24"/>
-        </w:rPr>
-        <w:lastRenderedPageBreak/>
-        <w:t>so, the present study directly tests the cue-strengthening account’s requirement that JOLs strengthen intrinsic relatedness cues at encoding.</w:t>
+        <w:t xml:space="preserve"> et al., 2016, who included backward associates), and no study has assessed whether reactivity effects on related pairs extends to mediated paired associates. Additionally, by including mediated pairs, the present study provides a situation in which cue-target pairs are related yet perceived as unrelated at encoding. In doing so, the present study directly tests the cue-strengthening account’s requirement that JOLs strengthen intrinsic relatedness cues at encoding.</w:t>
       </w:r>
     </w:p>
     <w:p>
@@ -18232,7 +19842,7 @@
         <w:annotationRef/>
       </w:r>
       <w:r>
-        <w:t>Since we're doing recognition testing, I'm assuming we should do signal detection? They report it in the Myers et al study.</w:t>
+        <w:t>Since we're using recognition testing, I'm assuming we should do signal detection? They report it in the Myers et al study.</w:t>
       </w:r>
     </w:p>
     <w:p>
@@ -18261,7 +19871,7 @@
         <w:annotationRef/>
       </w:r>
       <w:r>
-        <w:t>This is in as a placeholder for now.</w:t>
+        <w:t>This is as a placeholder for now.</w:t>
       </w:r>
     </w:p>
   </w:comment>

</xml_diff>

<commit_message>
start Ex 4 write up
</commit_message>
<xml_diff>
--- a/7 Manuscript/Mediated Reactivity.docx
+++ b/7 Manuscript/Mediated Reactivity.docx
@@ -5718,7 +5718,6 @@
           <w:rFonts w:ascii="Times New Roman" w:hAnsi="Times New Roman" w:cs="Times New Roman"/>
           <w:sz w:val="24"/>
           <w:szCs w:val="24"/>
-          <w:highlight w:val="cyan"/>
         </w:rPr>
         <w:t>Huff and Hutchison, 2011</w:t>
       </w:r>
@@ -8970,7 +8969,15 @@
           <w:sz w:val="24"/>
           <w:szCs w:val="24"/>
         </w:rPr>
-        <w:t xml:space="preserve">Given that mediated pairs showed similar </w:t>
+        <w:t>Because</w:t>
+      </w:r>
+      <w:r>
+        <w:rPr>
+          <w:rFonts w:ascii="Times New Roman" w:hAnsi="Times New Roman" w:cs="Times New Roman"/>
+          <w:sz w:val="24"/>
+          <w:szCs w:val="24"/>
+        </w:rPr>
+        <w:t xml:space="preserve"> mediated pairs showed similar </w:t>
       </w:r>
       <w:r>
         <w:rPr>
@@ -9412,6 +9419,23 @@
           <w:sz w:val="24"/>
           <w:szCs w:val="24"/>
         </w:rPr>
+        <w:t xml:space="preserve">consistent with previous research using either cued-recall or recognition testing </w:t>
+      </w:r>
+      <w:r>
+        <w:rPr>
+          <w:rFonts w:ascii="Times New Roman" w:hAnsi="Times New Roman" w:cs="Times New Roman"/>
+          <w:sz w:val="24"/>
+          <w:szCs w:val="24"/>
+        </w:rPr>
+        <w:lastRenderedPageBreak/>
+        <w:t xml:space="preserve">(e.g., Janes et al., 2018; Maxwell &amp; Huff, 2022; Myers et al., 2020; Soderstrom et al., 2015), </w:t>
+      </w:r>
+      <w:r>
+        <w:rPr>
+          <w:rFonts w:ascii="Times New Roman" w:hAnsi="Times New Roman" w:cs="Times New Roman"/>
+          <w:sz w:val="24"/>
+          <w:szCs w:val="24"/>
+        </w:rPr>
         <w:t>we expected that no</w:t>
       </w:r>
       <w:r>
@@ -9459,7 +9483,6 @@
           <w:sz w:val="24"/>
           <w:szCs w:val="24"/>
         </w:rPr>
-        <w:lastRenderedPageBreak/>
         <w:t>Method</w:t>
       </w:r>
     </w:p>
@@ -9985,7 +10008,7 @@
           <w:sz w:val="24"/>
           <w:szCs w:val="24"/>
         </w:rPr>
-        <w:t xml:space="preserve">all 45 previously studied target items and 45 non-studied lure items which were presented in a randomized order. Participants were instructed to indicate whether the presented target item had been previously studied (“old”) or had not been presented at encoding (“new”). The recognition test was self-paced, and participants pressed the ENTER key to advance after making their selection. Counterbalanced versions of the study were created which swapped studied items and </w:t>
+        <w:t xml:space="preserve">all 45 previously studied target items and 45 non-studied lure items which were presented in a randomized order. Participants were instructed to indicate whether the presented target item had been previously studied (“old”) or had not been presented at encoding (“new”). The recognition </w:t>
       </w:r>
       <w:r>
         <w:rPr>
@@ -9994,7 +10017,7 @@
           <w:szCs w:val="24"/>
         </w:rPr>
         <w:lastRenderedPageBreak/>
-        <w:t xml:space="preserve">lure items. </w:t>
+        <w:t xml:space="preserve">test was self-paced, and participants pressed the ENTER key to advance after making their selection. Counterbalanced versions of the study were created which swapped studied items and lure items. </w:t>
       </w:r>
       <w:r>
         <w:rPr>
@@ -10115,6 +10138,7 @@
           <w:rFonts w:ascii="Times New Roman" w:hAnsi="Times New Roman" w:cs="Times New Roman"/>
           <w:sz w:val="24"/>
           <w:szCs w:val="24"/>
+          <w:highlight w:val="green"/>
         </w:rPr>
         <w:t>2</w:t>
       </w:r>
@@ -11538,6 +11562,7 @@
           <w:sz w:val="24"/>
           <w:szCs w:val="24"/>
         </w:rPr>
+        <w:lastRenderedPageBreak/>
         <w:t>False alarms (i.e., false recognition of lure items) were significantly lower for participants in the JOL group vs the no-JOL conditions (</w:t>
       </w:r>
       <w:r>
@@ -11648,16 +11673,7 @@
           <w:sz w:val="24"/>
           <w:szCs w:val="24"/>
         </w:rPr>
-        <w:t xml:space="preserve">). </w:t>
-      </w:r>
-      <w:r>
-        <w:rPr>
-          <w:rFonts w:ascii="Times New Roman" w:hAnsi="Times New Roman" w:cs="Times New Roman"/>
-          <w:sz w:val="24"/>
-          <w:szCs w:val="24"/>
-        </w:rPr>
-        <w:lastRenderedPageBreak/>
-        <w:t xml:space="preserve">However, because lure items were not presented in pairs, analysis of false alarms by pair </w:t>
+        <w:t xml:space="preserve">). However, because lure items were not presented in pairs, analysis of false alarms by pair </w:t>
       </w:r>
       <w:r>
         <w:rPr>
@@ -11995,6 +12011,7 @@
           <w:sz w:val="24"/>
           <w:szCs w:val="24"/>
         </w:rPr>
+        <w:lastRenderedPageBreak/>
         <w:t xml:space="preserve">In Experiment 3 we further investigated whether JOLs would produce positive reactivity on unrelated pairs when </w:t>
       </w:r>
       <w:r>
@@ -12027,16 +12044,7 @@
           <w:sz w:val="24"/>
           <w:szCs w:val="24"/>
         </w:rPr>
-        <w:t xml:space="preserve">Experiment 2, participants studied mixed lists of forward, mediated, and unrelated cue-target pairs and either made JOLs at </w:t>
-      </w:r>
-      <w:r>
-        <w:rPr>
-          <w:rFonts w:ascii="Times New Roman" w:hAnsi="Times New Roman" w:cs="Times New Roman"/>
-          <w:sz w:val="24"/>
-          <w:szCs w:val="24"/>
-        </w:rPr>
-        <w:lastRenderedPageBreak/>
-        <w:t xml:space="preserve">encoding or silently read each pair. </w:t>
+        <w:t xml:space="preserve">Experiment 2, participants studied mixed lists of forward, mediated, and unrelated cue-target pairs and either made JOLs at encoding or silently read each pair. </w:t>
       </w:r>
       <w:r>
         <w:rPr>
@@ -12527,7 +12535,24 @@
           <w:sz w:val="24"/>
           <w:szCs w:val="24"/>
         </w:rPr>
-        <w:t>Figure 3 displays hit rates and false alarms as functions of pair type and encoding group</w:t>
+        <w:t xml:space="preserve">Figure </w:t>
+      </w:r>
+      <w:r>
+        <w:rPr>
+          <w:rFonts w:ascii="Times New Roman" w:hAnsi="Times New Roman" w:cs="Times New Roman"/>
+          <w:sz w:val="24"/>
+          <w:szCs w:val="24"/>
+          <w:highlight w:val="green"/>
+        </w:rPr>
+        <w:t>3</w:t>
+      </w:r>
+      <w:r>
+        <w:rPr>
+          <w:rFonts w:ascii="Times New Roman" w:hAnsi="Times New Roman" w:cs="Times New Roman"/>
+          <w:sz w:val="24"/>
+          <w:szCs w:val="24"/>
+        </w:rPr>
+        <w:t xml:space="preserve"> displays hit rates and false alarms as functions of pair type and encoding group</w:t>
       </w:r>
       <w:r>
         <w:rPr>
@@ -12551,7 +12576,16 @@
           <w:sz w:val="24"/>
           <w:szCs w:val="24"/>
         </w:rPr>
-        <w:t xml:space="preserve">To test for reactivity effects, the hits were analyzed using a 2 (Encoding Group: JOL vs. No-JOL) </w:t>
+        <w:t xml:space="preserve">To test for reactivity effects, the hits were </w:t>
+      </w:r>
+      <w:r>
+        <w:rPr>
+          <w:rFonts w:ascii="Times New Roman" w:hAnsi="Times New Roman" w:cs="Times New Roman"/>
+          <w:sz w:val="24"/>
+          <w:szCs w:val="24"/>
+        </w:rPr>
+        <w:lastRenderedPageBreak/>
+        <w:t xml:space="preserve">analyzed using a 2 (Encoding Group: JOL vs. No-JOL) </w:t>
       </w:r>
       <w:r>
         <w:rPr>
@@ -12759,16 +12793,7 @@
           <w:sz w:val="24"/>
           <w:szCs w:val="24"/>
         </w:rPr>
-        <w:t xml:space="preserve">the read </w:t>
-      </w:r>
-      <w:r>
-        <w:rPr>
-          <w:rFonts w:ascii="Times New Roman" w:hAnsi="Times New Roman" w:cs="Times New Roman"/>
-          <w:sz w:val="24"/>
-          <w:szCs w:val="24"/>
-        </w:rPr>
-        <w:lastRenderedPageBreak/>
-        <w:t>group (</w:t>
+        <w:t>the read group (</w:t>
       </w:r>
       <w:r>
         <w:rPr>
@@ -13528,15 +13553,7 @@
           <w:sz w:val="24"/>
           <w:szCs w:val="24"/>
         </w:rPr>
-        <w:t>a positive reactivity effect emerged, as hit rates in the JOL group exceeded the no-JOL group (.74 vs. .65</w:t>
-      </w:r>
-      <w:r>
-        <w:rPr>
-          <w:rFonts w:ascii="Times New Roman" w:hAnsi="Times New Roman" w:cs="Times New Roman"/>
-          <w:sz w:val="24"/>
-          <w:szCs w:val="24"/>
-        </w:rPr>
-        <w:t xml:space="preserve">; </w:t>
+        <w:t xml:space="preserve">a positive reactivity effect emerged, as hit rates in the JOL group exceeded the no-JOL group (.74 vs. .65; </w:t>
       </w:r>
       <w:r>
         <w:rPr>
@@ -13554,39 +13571,7 @@
           <w:sz w:val="24"/>
           <w:szCs w:val="24"/>
         </w:rPr>
-        <w:t>(</w:t>
-      </w:r>
-      <w:r>
-        <w:rPr>
-          <w:rFonts w:ascii="Times New Roman" w:hAnsi="Times New Roman" w:cs="Times New Roman"/>
-          <w:sz w:val="24"/>
-          <w:szCs w:val="24"/>
-        </w:rPr>
-        <w:t>121</w:t>
-      </w:r>
-      <w:r>
-        <w:rPr>
-          <w:rFonts w:ascii="Times New Roman" w:hAnsi="Times New Roman" w:cs="Times New Roman"/>
-          <w:sz w:val="24"/>
-          <w:szCs w:val="24"/>
-        </w:rPr>
-        <w:t xml:space="preserve">) = </w:t>
-      </w:r>
-      <w:r>
-        <w:rPr>
-          <w:rFonts w:ascii="Times New Roman" w:hAnsi="Times New Roman" w:cs="Times New Roman"/>
-          <w:sz w:val="24"/>
-          <w:szCs w:val="24"/>
-        </w:rPr>
-        <w:t>2.60</w:t>
-      </w:r>
-      <w:r>
-        <w:rPr>
-          <w:rFonts w:ascii="Times New Roman" w:hAnsi="Times New Roman" w:cs="Times New Roman"/>
-          <w:sz w:val="24"/>
-          <w:szCs w:val="24"/>
-        </w:rPr>
-        <w:t xml:space="preserve">, </w:t>
+        <w:t xml:space="preserve">(121) = 2.60, </w:t>
       </w:r>
       <w:r>
         <w:rPr>
@@ -13604,23 +13589,7 @@
           <w:sz w:val="24"/>
           <w:szCs w:val="24"/>
         </w:rPr>
-        <w:t xml:space="preserve"> = .</w:t>
-      </w:r>
-      <w:r>
-        <w:rPr>
-          <w:rFonts w:ascii="Times New Roman" w:hAnsi="Times New Roman" w:cs="Times New Roman"/>
-          <w:sz w:val="24"/>
-          <w:szCs w:val="24"/>
-        </w:rPr>
-        <w:t>03</w:t>
-      </w:r>
-      <w:r>
-        <w:rPr>
-          <w:rFonts w:ascii="Times New Roman" w:hAnsi="Times New Roman" w:cs="Times New Roman"/>
-          <w:sz w:val="24"/>
-          <w:szCs w:val="24"/>
-        </w:rPr>
-        <w:t xml:space="preserve">, </w:t>
+        <w:t xml:space="preserve"> = .03, </w:t>
       </w:r>
       <w:r>
         <w:rPr>
@@ -13688,39 +13657,7 @@
           <w:sz w:val="24"/>
           <w:szCs w:val="24"/>
         </w:rPr>
-        <w:t>(</w:t>
-      </w:r>
-      <w:r>
-        <w:rPr>
-          <w:rFonts w:ascii="Times New Roman" w:hAnsi="Times New Roman" w:cs="Times New Roman"/>
-          <w:sz w:val="24"/>
-          <w:szCs w:val="24"/>
-        </w:rPr>
-        <w:t>121</w:t>
-      </w:r>
-      <w:r>
-        <w:rPr>
-          <w:rFonts w:ascii="Times New Roman" w:hAnsi="Times New Roman" w:cs="Times New Roman"/>
-          <w:sz w:val="24"/>
-          <w:szCs w:val="24"/>
-        </w:rPr>
-        <w:t xml:space="preserve">) = </w:t>
-      </w:r>
-      <w:r>
-        <w:rPr>
-          <w:rFonts w:ascii="Times New Roman" w:hAnsi="Times New Roman" w:cs="Times New Roman"/>
-          <w:sz w:val="24"/>
-          <w:szCs w:val="24"/>
-        </w:rPr>
-        <w:t>3.07</w:t>
-      </w:r>
-      <w:r>
-        <w:rPr>
-          <w:rFonts w:ascii="Times New Roman" w:hAnsi="Times New Roman" w:cs="Times New Roman"/>
-          <w:sz w:val="24"/>
-          <w:szCs w:val="24"/>
-        </w:rPr>
-        <w:t xml:space="preserve">, </w:t>
+        <w:t xml:space="preserve">(121) = 3.07, </w:t>
       </w:r>
       <w:r>
         <w:rPr>
@@ -13838,23 +13775,7 @@
           <w:sz w:val="24"/>
           <w:szCs w:val="24"/>
         </w:rPr>
-        <w:t>(</w:t>
-      </w:r>
-      <w:r>
-        <w:rPr>
-          <w:rFonts w:ascii="Times New Roman" w:hAnsi="Times New Roman" w:cs="Times New Roman"/>
-          <w:sz w:val="24"/>
-          <w:szCs w:val="24"/>
-        </w:rPr>
-        <w:t>121</w:t>
-      </w:r>
-      <w:r>
-        <w:rPr>
-          <w:rFonts w:ascii="Times New Roman" w:hAnsi="Times New Roman" w:cs="Times New Roman"/>
-          <w:sz w:val="24"/>
-          <w:szCs w:val="24"/>
-        </w:rPr>
-        <w:t xml:space="preserve">) = </w:t>
+        <w:t xml:space="preserve">(121) = </w:t>
       </w:r>
       <w:r>
         <w:rPr>
@@ -13973,7 +13894,39 @@
           <w:sz w:val="24"/>
           <w:szCs w:val="24"/>
         </w:rPr>
-        <w:t xml:space="preserve">Finally, false alarms were again significantly lower for participants in the JOL group </w:t>
+        <w:t xml:space="preserve">Finally, </w:t>
+      </w:r>
+      <w:r>
+        <w:rPr>
+          <w:rFonts w:ascii="Times New Roman" w:hAnsi="Times New Roman" w:cs="Times New Roman"/>
+          <w:sz w:val="24"/>
+          <w:szCs w:val="24"/>
+        </w:rPr>
+        <w:t xml:space="preserve">consistent with the previous experiment, </w:t>
+      </w:r>
+      <w:r>
+        <w:rPr>
+          <w:rFonts w:ascii="Times New Roman" w:hAnsi="Times New Roman" w:cs="Times New Roman"/>
+          <w:sz w:val="24"/>
+          <w:szCs w:val="24"/>
+        </w:rPr>
+        <w:t>false alarm</w:t>
+      </w:r>
+      <w:r>
+        <w:rPr>
+          <w:rFonts w:ascii="Times New Roman" w:hAnsi="Times New Roman" w:cs="Times New Roman"/>
+          <w:sz w:val="24"/>
+          <w:szCs w:val="24"/>
+        </w:rPr>
+        <w:t xml:space="preserve"> rates </w:t>
+      </w:r>
+      <w:r>
+        <w:rPr>
+          <w:rFonts w:ascii="Times New Roman" w:hAnsi="Times New Roman" w:cs="Times New Roman"/>
+          <w:sz w:val="24"/>
+          <w:szCs w:val="24"/>
+        </w:rPr>
+        <w:t xml:space="preserve">were significantly lower for participants in the JOL group </w:t>
       </w:r>
       <w:r>
         <w:rPr>
@@ -13989,15 +13942,7 @@
           <w:sz w:val="24"/>
           <w:szCs w:val="24"/>
         </w:rPr>
-        <w:t xml:space="preserve"> the no-JOL group (.17 vs. .24; </w:t>
-      </w:r>
-      <w:r>
-        <w:rPr>
-          <w:rFonts w:ascii="Times New Roman" w:hAnsi="Times New Roman" w:cs="Times New Roman"/>
-          <w:sz w:val="24"/>
-          <w:szCs w:val="24"/>
-        </w:rPr>
-        <w:t xml:space="preserve">; </w:t>
+        <w:t xml:space="preserve"> the no-JOL group (.17 vs. .24; ; </w:t>
       </w:r>
       <w:r>
         <w:rPr>
@@ -14015,39 +13960,7 @@
           <w:sz w:val="24"/>
           <w:szCs w:val="24"/>
         </w:rPr>
-        <w:t>(</w:t>
-      </w:r>
-      <w:r>
-        <w:rPr>
-          <w:rFonts w:ascii="Times New Roman" w:hAnsi="Times New Roman" w:cs="Times New Roman"/>
-          <w:sz w:val="24"/>
-          <w:szCs w:val="24"/>
-        </w:rPr>
-        <w:t>121</w:t>
-      </w:r>
-      <w:r>
-        <w:rPr>
-          <w:rFonts w:ascii="Times New Roman" w:hAnsi="Times New Roman" w:cs="Times New Roman"/>
-          <w:sz w:val="24"/>
-          <w:szCs w:val="24"/>
-        </w:rPr>
-        <w:t xml:space="preserve">) = </w:t>
-      </w:r>
-      <w:r>
-        <w:rPr>
-          <w:rFonts w:ascii="Times New Roman" w:hAnsi="Times New Roman" w:cs="Times New Roman"/>
-          <w:sz w:val="24"/>
-          <w:szCs w:val="24"/>
-        </w:rPr>
-        <w:t>2.97</w:t>
-      </w:r>
-      <w:r>
-        <w:rPr>
-          <w:rFonts w:ascii="Times New Roman" w:hAnsi="Times New Roman" w:cs="Times New Roman"/>
-          <w:sz w:val="24"/>
-          <w:szCs w:val="24"/>
-        </w:rPr>
-        <w:t xml:space="preserve">, </w:t>
+        <w:t xml:space="preserve">(121) = 2.97, </w:t>
       </w:r>
       <w:r>
         <w:rPr>
@@ -14065,23 +13978,7 @@
           <w:sz w:val="24"/>
           <w:szCs w:val="24"/>
         </w:rPr>
-        <w:t xml:space="preserve"> = .</w:t>
-      </w:r>
-      <w:r>
-        <w:rPr>
-          <w:rFonts w:ascii="Times New Roman" w:hAnsi="Times New Roman" w:cs="Times New Roman"/>
-          <w:sz w:val="24"/>
-          <w:szCs w:val="24"/>
-        </w:rPr>
-        <w:t>02</w:t>
-      </w:r>
-      <w:r>
-        <w:rPr>
-          <w:rFonts w:ascii="Times New Roman" w:hAnsi="Times New Roman" w:cs="Times New Roman"/>
-          <w:sz w:val="24"/>
-          <w:szCs w:val="24"/>
-        </w:rPr>
-        <w:t xml:space="preserve">, </w:t>
+        <w:t xml:space="preserve"> = .02, </w:t>
       </w:r>
       <w:r>
         <w:rPr>
@@ -14129,6 +14026,7 @@
           <w:szCs w:val="24"/>
         </w:rPr>
       </w:pPr>
+      <w:commentRangeStart w:id="6"/>
       <w:r>
         <w:rPr>
           <w:rFonts w:ascii="Times New Roman" w:hAnsi="Times New Roman" w:cs="Times New Roman"/>
@@ -14138,6 +14036,13 @@
           <w:szCs w:val="24"/>
         </w:rPr>
         <w:t>Signal Detection</w:t>
+      </w:r>
+      <w:commentRangeEnd w:id="6"/>
+      <w:r>
+        <w:rPr>
+          <w:rStyle w:val="CommentReference"/>
+        </w:rPr>
+        <w:commentReference w:id="6"/>
       </w:r>
     </w:p>
     <w:p>
@@ -14184,6 +14089,7 @@
     <w:p>
       <w:pPr>
         <w:spacing w:after="0" w:line="480" w:lineRule="auto"/>
+        <w:ind w:firstLine="720"/>
         <w:rPr>
           <w:rFonts w:ascii="Times New Roman" w:hAnsi="Times New Roman" w:cs="Times New Roman"/>
           <w:sz w:val="24"/>
@@ -14196,7 +14102,48 @@
           <w:sz w:val="24"/>
           <w:szCs w:val="24"/>
         </w:rPr>
-        <w:t>[WORDS HERE]</w:t>
+        <w:lastRenderedPageBreak/>
+        <w:t>The results of Experiment 3 are clear. Consistent with our findings in Experiment 2, making JOLs again improved hit rates for all pair types, regardless of relatedness.</w:t>
+      </w:r>
+      <w:r>
+        <w:rPr>
+          <w:rFonts w:ascii="Times New Roman" w:hAnsi="Times New Roman" w:cs="Times New Roman"/>
+          <w:sz w:val="24"/>
+          <w:szCs w:val="24"/>
+        </w:rPr>
+        <w:t xml:space="preserve"> However, given these findings depart from previous research showing that recognition testing incurs the traditional reactivity pattern (i.e., positive reactivity on related pairs, no reactivity on unrelated pairs; Myers et al., 2020), Experiment 4 tested whether these discrepancies in reactivity patterns on unrelated pairs emerged due to differences in items, including our use of mediated paired associates in the previous experiments. </w:t>
+      </w:r>
+      <w:r>
+        <w:rPr>
+          <w:rFonts w:ascii="Times New Roman" w:hAnsi="Times New Roman" w:cs="Times New Roman"/>
+          <w:sz w:val="24"/>
+          <w:szCs w:val="24"/>
+        </w:rPr>
+        <w:t>As such, Experiment 4 was designed to provide a close</w:t>
+      </w:r>
+      <w:r>
+        <w:rPr>
+          <w:rFonts w:ascii="Times New Roman" w:hAnsi="Times New Roman" w:cs="Times New Roman"/>
+          <w:sz w:val="24"/>
+          <w:szCs w:val="24"/>
+        </w:rPr>
+        <w:t>r</w:t>
+      </w:r>
+      <w:r>
+        <w:rPr>
+          <w:rFonts w:ascii="Times New Roman" w:hAnsi="Times New Roman" w:cs="Times New Roman"/>
+          <w:sz w:val="24"/>
+          <w:szCs w:val="24"/>
+        </w:rPr>
+        <w:t xml:space="preserve"> replication of Myers et al.’s</w:t>
+      </w:r>
+      <w:r>
+        <w:rPr>
+          <w:rFonts w:ascii="Times New Roman" w:hAnsi="Times New Roman" w:cs="Times New Roman"/>
+          <w:sz w:val="24"/>
+          <w:szCs w:val="24"/>
+        </w:rPr>
+        <w:t xml:space="preserve"> reactivity patterns on recognition testing by only comparing hit rates on forward associates and unrelated pairs.</w:t>
       </w:r>
     </w:p>
     <w:p>
@@ -14225,6 +14172,7 @@
     <w:p>
       <w:pPr>
         <w:spacing w:after="0" w:line="480" w:lineRule="auto"/>
+        <w:ind w:firstLine="720"/>
         <w:rPr>
           <w:rFonts w:ascii="Times New Roman" w:hAnsi="Times New Roman" w:cs="Times New Roman"/>
           <w:sz w:val="24"/>
@@ -14237,7 +14185,103 @@
           <w:sz w:val="24"/>
           <w:szCs w:val="24"/>
         </w:rPr>
-        <w:t>[WORDS HERE]</w:t>
+        <w:t xml:space="preserve">The goal of Experiment 4 was to provide a closer replication of Myers et al.’s (2020) JOL reactivity patterns by omitting mediated pairs, given that </w:t>
+      </w:r>
+      <w:r>
+        <w:rPr>
+          <w:rFonts w:ascii="Times New Roman" w:hAnsi="Times New Roman" w:cs="Times New Roman"/>
+          <w:sz w:val="24"/>
+          <w:szCs w:val="24"/>
+        </w:rPr>
+        <w:t xml:space="preserve">the study lists used in </w:t>
+      </w:r>
+      <w:r>
+        <w:rPr>
+          <w:rFonts w:ascii="Times New Roman" w:hAnsi="Times New Roman" w:cs="Times New Roman"/>
+          <w:sz w:val="24"/>
+          <w:szCs w:val="24"/>
+        </w:rPr>
+        <w:t>Myers et al.’s</w:t>
+      </w:r>
+      <w:r>
+        <w:rPr>
+          <w:rFonts w:ascii="Times New Roman" w:hAnsi="Times New Roman" w:cs="Times New Roman"/>
+          <w:sz w:val="24"/>
+          <w:szCs w:val="24"/>
+        </w:rPr>
+        <w:t xml:space="preserve"> </w:t>
+      </w:r>
+      <w:r>
+        <w:rPr>
+          <w:rFonts w:ascii="Times New Roman" w:hAnsi="Times New Roman" w:cs="Times New Roman"/>
+          <w:sz w:val="24"/>
+          <w:szCs w:val="24"/>
+        </w:rPr>
+        <w:t xml:space="preserve">experiments </w:t>
+      </w:r>
+      <w:r>
+        <w:rPr>
+          <w:rFonts w:ascii="Times New Roman" w:hAnsi="Times New Roman" w:cs="Times New Roman"/>
+          <w:sz w:val="24"/>
+          <w:szCs w:val="24"/>
+        </w:rPr>
+        <w:t>only included forward paired associates and unrelated pairs.</w:t>
+      </w:r>
+      <w:r>
+        <w:rPr>
+          <w:rFonts w:ascii="Times New Roman" w:hAnsi="Times New Roman" w:cs="Times New Roman"/>
+          <w:sz w:val="24"/>
+          <w:szCs w:val="24"/>
+        </w:rPr>
+        <w:t xml:space="preserve"> </w:t>
+      </w:r>
+      <w:r>
+        <w:rPr>
+          <w:rFonts w:ascii="Times New Roman" w:hAnsi="Times New Roman" w:cs="Times New Roman"/>
+          <w:sz w:val="24"/>
+          <w:szCs w:val="24"/>
+        </w:rPr>
+        <w:t>In doing so, this allowed us to provide a stronger test of positive reactivity effects on unrelated pairs while also providing an additional opportunity to replicate reactivity effects observed on forward pairs with recognition testing. Based on our findings in Experiments 2 and 3</w:t>
+      </w:r>
+      <w:r>
+        <w:rPr>
+          <w:rFonts w:ascii="Times New Roman" w:hAnsi="Times New Roman" w:cs="Times New Roman"/>
+          <w:sz w:val="24"/>
+          <w:szCs w:val="24"/>
+        </w:rPr>
+        <w:t xml:space="preserve">, </w:t>
+      </w:r>
+      <w:r>
+        <w:rPr>
+          <w:rFonts w:ascii="Times New Roman" w:hAnsi="Times New Roman" w:cs="Times New Roman"/>
+          <w:sz w:val="24"/>
+          <w:szCs w:val="24"/>
+        </w:rPr>
+        <w:t xml:space="preserve">we anticipated that making JOLs would </w:t>
+      </w:r>
+      <w:r>
+        <w:rPr>
+          <w:rFonts w:ascii="Times New Roman" w:hAnsi="Times New Roman" w:cs="Times New Roman"/>
+          <w:sz w:val="24"/>
+          <w:szCs w:val="24"/>
+        </w:rPr>
+        <w:t xml:space="preserve">again </w:t>
+      </w:r>
+      <w:r>
+        <w:rPr>
+          <w:rFonts w:ascii="Times New Roman" w:hAnsi="Times New Roman" w:cs="Times New Roman"/>
+          <w:sz w:val="24"/>
+          <w:szCs w:val="24"/>
+        </w:rPr>
+        <w:t xml:space="preserve">produce positive reactivity on all pair types, leading to increased hit rates relative to participants in the no-JOL control group. </w:t>
+      </w:r>
+      <w:r>
+        <w:rPr>
+          <w:rFonts w:ascii="Times New Roman" w:hAnsi="Times New Roman" w:cs="Times New Roman"/>
+          <w:sz w:val="24"/>
+          <w:szCs w:val="24"/>
+        </w:rPr>
+        <w:t>Finally, because our findings in the previous experiments suggest that making JOLs improves recognition accuracy, we additionally anticipated that a decrease in false alarms for participants in the JOL group vs. the no-JOL group.</w:t>
       </w:r>
     </w:p>
     <w:p>
@@ -14282,13 +14326,13 @@
           <w:sz w:val="24"/>
           <w:szCs w:val="24"/>
         </w:rPr>
-        <w:lastRenderedPageBreak/>
         <w:t>Participants</w:t>
       </w:r>
     </w:p>
     <w:p>
       <w:pPr>
         <w:spacing w:after="0" w:line="480" w:lineRule="auto"/>
+        <w:ind w:firstLine="720"/>
         <w:rPr>
           <w:rFonts w:ascii="Times New Roman" w:hAnsi="Times New Roman" w:cs="Times New Roman"/>
           <w:sz w:val="24"/>
@@ -14301,7 +14345,152 @@
           <w:sz w:val="24"/>
           <w:szCs w:val="24"/>
         </w:rPr>
-        <w:t>[WORDS HERE]</w:t>
+        <w:lastRenderedPageBreak/>
+        <w:t xml:space="preserve">We recruited </w:t>
+      </w:r>
+      <w:r>
+        <w:rPr>
+          <w:rFonts w:ascii="Times New Roman" w:hAnsi="Times New Roman" w:cs="Times New Roman"/>
+          <w:sz w:val="24"/>
+          <w:szCs w:val="24"/>
+        </w:rPr>
+        <w:t xml:space="preserve">125 </w:t>
+      </w:r>
+      <w:r>
+        <w:rPr>
+          <w:rFonts w:ascii="Times New Roman" w:hAnsi="Times New Roman" w:cs="Times New Roman"/>
+          <w:sz w:val="24"/>
+          <w:szCs w:val="24"/>
+        </w:rPr>
+        <w:t xml:space="preserve">participants via Prolific </w:t>
+      </w:r>
+      <w:r>
+        <w:rPr>
+          <w:rFonts w:ascii="Times New Roman" w:hAnsi="Times New Roman" w:cs="Times New Roman"/>
+          <w:sz w:val="24"/>
+          <w:szCs w:val="24"/>
+        </w:rPr>
+        <w:t>to complete Experiment 4. Like the previous experiment, participants</w:t>
+      </w:r>
+      <w:r>
+        <w:rPr>
+          <w:rFonts w:ascii="Times New Roman" w:hAnsi="Times New Roman" w:cs="Times New Roman"/>
+          <w:sz w:val="24"/>
+          <w:szCs w:val="24"/>
+        </w:rPr>
+        <w:t xml:space="preserve"> completed the study online and were compensated at a rate of </w:t>
+      </w:r>
+      <w:r>
+        <w:rPr>
+          <w:rFonts w:ascii="Times New Roman" w:hAnsi="Times New Roman" w:cs="Times New Roman"/>
+          <w:sz w:val="24"/>
+          <w:szCs w:val="24"/>
+        </w:rPr>
+        <w:t>$4.00/half hour. To be eligible for participation, participants were required to meet the same criteria outlined in Experiment 3. Data screening followed the same process used in the previous experiments, which lead to the exclusion of five participants. As such, our final sample consisted of data from 120 participants (</w:t>
+      </w:r>
+      <w:r>
+        <w:rPr>
+          <w:rFonts w:ascii="Times New Roman" w:hAnsi="Times New Roman" w:cs="Times New Roman"/>
+          <w:i/>
+          <w:iCs/>
+          <w:sz w:val="24"/>
+          <w:szCs w:val="24"/>
+        </w:rPr>
+        <w:t>n</w:t>
+      </w:r>
+      <w:r>
+        <w:rPr>
+          <w:rFonts w:ascii="Times New Roman" w:hAnsi="Times New Roman" w:cs="Times New Roman"/>
+          <w:sz w:val="24"/>
+          <w:szCs w:val="24"/>
+        </w:rPr>
+        <w:t xml:space="preserve"> JOL = 61; </w:t>
+      </w:r>
+      <w:r>
+        <w:rPr>
+          <w:rFonts w:ascii="Times New Roman" w:hAnsi="Times New Roman" w:cs="Times New Roman"/>
+          <w:i/>
+          <w:iCs/>
+          <w:sz w:val="24"/>
+          <w:szCs w:val="24"/>
+        </w:rPr>
+        <w:t>n</w:t>
+      </w:r>
+      <w:r>
+        <w:rPr>
+          <w:rFonts w:ascii="Times New Roman" w:hAnsi="Times New Roman" w:cs="Times New Roman"/>
+          <w:sz w:val="24"/>
+          <w:szCs w:val="24"/>
+        </w:rPr>
+        <w:t xml:space="preserve"> no-JOL 59). A post-hoc sensitivity test conducted with </w:t>
+      </w:r>
+      <w:r>
+        <w:rPr>
+          <w:rFonts w:ascii="Times New Roman" w:hAnsi="Times New Roman" w:cs="Times New Roman"/>
+          <w:i/>
+          <w:iCs/>
+          <w:sz w:val="24"/>
+          <w:szCs w:val="24"/>
+        </w:rPr>
+        <w:t>G*Power 3.1</w:t>
+      </w:r>
+      <w:r>
+        <w:rPr>
+          <w:rFonts w:ascii="Times New Roman" w:hAnsi="Times New Roman" w:cs="Times New Roman"/>
+          <w:sz w:val="24"/>
+          <w:szCs w:val="24"/>
+        </w:rPr>
+        <w:t xml:space="preserve"> confirmed that our final sample had sufficient power to detect </w:t>
+      </w:r>
+      <w:r>
+        <w:rPr>
+          <w:rFonts w:ascii="Times New Roman" w:hAnsi="Times New Roman" w:cs="Times New Roman"/>
+          <w:sz w:val="24"/>
+          <w:szCs w:val="24"/>
+        </w:rPr>
+        <w:t>small</w:t>
+      </w:r>
+      <w:r>
+        <w:rPr>
+          <w:rFonts w:ascii="Times New Roman" w:hAnsi="Times New Roman" w:cs="Times New Roman"/>
+          <w:sz w:val="24"/>
+          <w:szCs w:val="24"/>
+        </w:rPr>
+        <w:t xml:space="preserve"> main effects and interactions (</w:t>
+      </w:r>
+      <w:r>
+        <w:rPr>
+          <w:rFonts w:ascii="Times New Roman" w:hAnsi="Times New Roman" w:cs="Times New Roman"/>
+          <w:i/>
+          <w:iCs/>
+          <w:sz w:val="24"/>
+          <w:szCs w:val="24"/>
+        </w:rPr>
+        <w:t>d</w:t>
+      </w:r>
+      <w:r>
+        <w:rPr>
+          <w:rFonts w:ascii="Times New Roman" w:hAnsi="Times New Roman" w:cs="Times New Roman"/>
+          <w:sz w:val="24"/>
+          <w:szCs w:val="24"/>
+        </w:rPr>
+        <w:t xml:space="preserve">s ≥ </w:t>
+      </w:r>
+      <w:r>
+        <w:rPr>
+          <w:rFonts w:ascii="Times New Roman" w:hAnsi="Times New Roman" w:cs="Times New Roman"/>
+          <w:sz w:val="24"/>
+          <w:szCs w:val="24"/>
+        </w:rPr>
+        <w:t>0.25</w:t>
+      </w:r>
+      <w:r>
+        <w:rPr>
+          <w:rFonts w:ascii="Times New Roman" w:hAnsi="Times New Roman" w:cs="Times New Roman"/>
+          <w:sz w:val="24"/>
+          <w:szCs w:val="24"/>
+        </w:rPr>
+        <w:t>).</w:t>
       </w:r>
     </w:p>
     <w:p>
@@ -14325,28 +14514,7 @@
         </w:rPr>
         <w:t>Materials</w:t>
       </w:r>
-    </w:p>
-    <w:p>
-      <w:pPr>
-        <w:spacing w:after="0" w:line="480" w:lineRule="auto"/>
-        <w:rPr>
-          <w:rFonts w:ascii="Times New Roman" w:hAnsi="Times New Roman" w:cs="Times New Roman"/>
-          <w:sz w:val="24"/>
-          <w:szCs w:val="24"/>
-        </w:rPr>
-      </w:pPr>
-      <w:r>
-        <w:rPr>
-          <w:rFonts w:ascii="Times New Roman" w:hAnsi="Times New Roman" w:cs="Times New Roman"/>
-          <w:sz w:val="24"/>
-          <w:szCs w:val="24"/>
-        </w:rPr>
-        <w:t>[WORDS HERE]</w:t>
-      </w:r>
-    </w:p>
-    <w:p>
-      <w:pPr>
-        <w:spacing w:after="0" w:line="480" w:lineRule="auto"/>
+      <w:r>
         <w:rPr>
           <w:rFonts w:ascii="Times New Roman" w:hAnsi="Times New Roman" w:cs="Times New Roman"/>
           <w:b/>
@@ -14354,16 +14522,7 @@
           <w:sz w:val="24"/>
           <w:szCs w:val="24"/>
         </w:rPr>
-      </w:pPr>
-      <w:r>
-        <w:rPr>
-          <w:rFonts w:ascii="Times New Roman" w:hAnsi="Times New Roman" w:cs="Times New Roman"/>
-          <w:b/>
-          <w:bCs/>
-          <w:sz w:val="24"/>
-          <w:szCs w:val="24"/>
-        </w:rPr>
-        <w:t>Procedure</w:t>
+        <w:t xml:space="preserve"> and Procedure</w:t>
       </w:r>
     </w:p>
     <w:p>
@@ -14540,7 +14699,32 @@
           <w:sz w:val="24"/>
           <w:szCs w:val="24"/>
         </w:rPr>
-        <w:t>; and Mitchum et al., 2016, who included backward associates), and no study has assessed whether reactivity effects on related pairs extends to mediated paired associates. Additionally, by including mediated pairs, the present study provides a situation in which cue-target pairs are related yet perceived as unrelated at encoding. In doing so, the present study directly tests the cue-strengthening account’s requirement that JOLs strengthen intrinsic relatedness cues at encoding.</w:t>
+        <w:t>; and Mitchum et al., 2016, who</w:t>
+      </w:r>
+      <w:r>
+        <w:rPr>
+          <w:rFonts w:ascii="Times New Roman" w:hAnsi="Times New Roman" w:cs="Times New Roman"/>
+          <w:sz w:val="24"/>
+          <w:szCs w:val="24"/>
+        </w:rPr>
+        <w:t xml:space="preserve"> each also</w:t>
+      </w:r>
+      <w:r>
+        <w:rPr>
+          <w:rFonts w:ascii="Times New Roman" w:hAnsi="Times New Roman" w:cs="Times New Roman"/>
+          <w:sz w:val="24"/>
+          <w:szCs w:val="24"/>
+        </w:rPr>
+        <w:t xml:space="preserve"> included backward associates), and no study has assessed whether reactivity effects on related pairs extends to mediated paired associates. Additionally, by including mediated pairs, the present study provides a situation in which cue-target pairs are related yet perceived as unrelated at </w:t>
+      </w:r>
+      <w:r>
+        <w:rPr>
+          <w:rFonts w:ascii="Times New Roman" w:hAnsi="Times New Roman" w:cs="Times New Roman"/>
+          <w:sz w:val="24"/>
+          <w:szCs w:val="24"/>
+        </w:rPr>
+        <w:lastRenderedPageBreak/>
+        <w:t>encoding. In doing so, the present study directly tests the cue-strengthening account’s requirement that JOLs strengthen intrinsic relatedness cues at encoding.</w:t>
       </w:r>
     </w:p>
     <w:p>
@@ -15284,23 +15468,7 @@
           <w:sz w:val="24"/>
           <w:szCs w:val="24"/>
         </w:rPr>
-        <w:t>Janes, J. L., Rivers, M. L., &amp; Dunlosky, J. (2018). The influence of making judgments of learning</w:t>
-      </w:r>
-      <w:r>
-        <w:rPr>
-          <w:rFonts w:ascii="Times New Roman" w:hAnsi="Times New Roman" w:cs="Times New Roman"/>
-          <w:sz w:val="24"/>
-          <w:szCs w:val="24"/>
-        </w:rPr>
-        <w:t xml:space="preserve"> </w:t>
-      </w:r>
-      <w:r>
-        <w:rPr>
-          <w:rFonts w:ascii="Times New Roman" w:hAnsi="Times New Roman" w:cs="Times New Roman"/>
-          <w:sz w:val="24"/>
-          <w:szCs w:val="24"/>
-        </w:rPr>
-        <w:t xml:space="preserve">on memory performance: Positive, negative, or both? </w:t>
+        <w:t xml:space="preserve">Huff, M. J. &amp; Hutchison, K. A. (2011). The effects of mediated word lists on false recall and recognition. </w:t>
       </w:r>
       <w:r>
         <w:rPr>
@@ -15310,31 +15478,31 @@
           <w:sz w:val="24"/>
           <w:szCs w:val="24"/>
         </w:rPr>
-        <w:t>Psychonomic Bulletin &amp; Review, 25</w:t>
-      </w:r>
-      <w:r>
-        <w:rPr>
-          <w:rFonts w:ascii="Times New Roman" w:hAnsi="Times New Roman" w:cs="Times New Roman"/>
-          <w:sz w:val="24"/>
-          <w:szCs w:val="24"/>
-        </w:rPr>
-        <w:t>(6),</w:t>
-      </w:r>
-      <w:r>
-        <w:rPr>
-          <w:rFonts w:ascii="Times New Roman" w:hAnsi="Times New Roman" w:cs="Times New Roman"/>
-          <w:sz w:val="24"/>
-          <w:szCs w:val="24"/>
-        </w:rPr>
-        <w:t xml:space="preserve"> </w:t>
-      </w:r>
-      <w:r>
-        <w:rPr>
-          <w:rFonts w:ascii="Times New Roman" w:hAnsi="Times New Roman" w:cs="Times New Roman"/>
-          <w:sz w:val="24"/>
-          <w:szCs w:val="24"/>
-        </w:rPr>
-        <w:t>2356–2364.</w:t>
+        <w:t>Memory &amp; Cognition, 39</w:t>
+      </w:r>
+      <w:r>
+        <w:rPr>
+          <w:rFonts w:ascii="Times New Roman" w:hAnsi="Times New Roman" w:cs="Times New Roman"/>
+          <w:sz w:val="24"/>
+          <w:szCs w:val="24"/>
+        </w:rPr>
+        <w:t>, 941</w:t>
+      </w:r>
+      <w:r>
+        <w:rPr>
+          <w:rFonts w:ascii="Times New Roman" w:hAnsi="Times New Roman" w:cs="Times New Roman"/>
+          <w:sz w:val="24"/>
+          <w:szCs w:val="24"/>
+        </w:rPr>
+        <w:t>–</w:t>
+      </w:r>
+      <w:r>
+        <w:rPr>
+          <w:rFonts w:ascii="Times New Roman" w:hAnsi="Times New Roman" w:cs="Times New Roman"/>
+          <w:sz w:val="24"/>
+          <w:szCs w:val="24"/>
+        </w:rPr>
+        <w:t>953</w:t>
       </w:r>
     </w:p>
     <w:p>
@@ -15353,7 +15521,23 @@
           <w:sz w:val="24"/>
           <w:szCs w:val="24"/>
         </w:rPr>
-        <w:t xml:space="preserve">Jones, L. L. (2010). Pure mediated priming: A retrospective semantic matching model. </w:t>
+        <w:t>Janes, J. L., Rivers, M. L., &amp; Dunlosky, J. (2018). The influence of making judgments of learning</w:t>
+      </w:r>
+      <w:r>
+        <w:rPr>
+          <w:rFonts w:ascii="Times New Roman" w:hAnsi="Times New Roman" w:cs="Times New Roman"/>
+          <w:sz w:val="24"/>
+          <w:szCs w:val="24"/>
+        </w:rPr>
+        <w:t xml:space="preserve"> </w:t>
+      </w:r>
+      <w:r>
+        <w:rPr>
+          <w:rFonts w:ascii="Times New Roman" w:hAnsi="Times New Roman" w:cs="Times New Roman"/>
+          <w:sz w:val="24"/>
+          <w:szCs w:val="24"/>
+        </w:rPr>
+        <w:t xml:space="preserve">on memory performance: Positive, negative, or both? </w:t>
       </w:r>
       <w:r>
         <w:rPr>
@@ -15363,15 +15547,31 @@
           <w:sz w:val="24"/>
           <w:szCs w:val="24"/>
         </w:rPr>
-        <w:t>Journal of Experimental Psychology: Learning, Memory, and Cognition, 36</w:t>
-      </w:r>
-      <w:r>
-        <w:rPr>
-          <w:rFonts w:ascii="Times New Roman" w:hAnsi="Times New Roman" w:cs="Times New Roman"/>
-          <w:sz w:val="24"/>
-          <w:szCs w:val="24"/>
-        </w:rPr>
-        <w:t>(1), 135–146.</w:t>
+        <w:t>Psychonomic Bulletin &amp; Review, 25</w:t>
+      </w:r>
+      <w:r>
+        <w:rPr>
+          <w:rFonts w:ascii="Times New Roman" w:hAnsi="Times New Roman" w:cs="Times New Roman"/>
+          <w:sz w:val="24"/>
+          <w:szCs w:val="24"/>
+        </w:rPr>
+        <w:t>(6),</w:t>
+      </w:r>
+      <w:r>
+        <w:rPr>
+          <w:rFonts w:ascii="Times New Roman" w:hAnsi="Times New Roman" w:cs="Times New Roman"/>
+          <w:sz w:val="24"/>
+          <w:szCs w:val="24"/>
+        </w:rPr>
+        <w:t xml:space="preserve"> </w:t>
+      </w:r>
+      <w:r>
+        <w:rPr>
+          <w:rFonts w:ascii="Times New Roman" w:hAnsi="Times New Roman" w:cs="Times New Roman"/>
+          <w:sz w:val="24"/>
+          <w:szCs w:val="24"/>
+        </w:rPr>
+        <w:t>2356–2364.</w:t>
       </w:r>
     </w:p>
     <w:p>
@@ -15390,23 +15590,7 @@
           <w:sz w:val="24"/>
           <w:szCs w:val="24"/>
         </w:rPr>
-        <w:t>Koriat, A. (1997). Monitoring one’s own knowledge during study: A cue-utilization approach to judgments</w:t>
-      </w:r>
-      <w:r>
-        <w:rPr>
-          <w:rFonts w:ascii="Times New Roman" w:hAnsi="Times New Roman" w:cs="Times New Roman"/>
-          <w:sz w:val="24"/>
-          <w:szCs w:val="24"/>
-        </w:rPr>
-        <w:t xml:space="preserve"> </w:t>
-      </w:r>
-      <w:r>
-        <w:rPr>
-          <w:rFonts w:ascii="Times New Roman" w:hAnsi="Times New Roman" w:cs="Times New Roman"/>
-          <w:sz w:val="24"/>
-          <w:szCs w:val="24"/>
-        </w:rPr>
-        <w:t xml:space="preserve">of learning. </w:t>
+        <w:t xml:space="preserve">Jones, L. L. (2010). Pure mediated priming: A retrospective semantic matching model. </w:t>
       </w:r>
       <w:r>
         <w:rPr>
@@ -15416,15 +15600,15 @@
           <w:sz w:val="24"/>
           <w:szCs w:val="24"/>
         </w:rPr>
-        <w:t>Journal of Experiment Psychology: General, 126</w:t>
-      </w:r>
-      <w:r>
-        <w:rPr>
-          <w:rFonts w:ascii="Times New Roman" w:hAnsi="Times New Roman" w:cs="Times New Roman"/>
-          <w:sz w:val="24"/>
-          <w:szCs w:val="24"/>
-        </w:rPr>
-        <w:t>(4), 349–370.</w:t>
+        <w:t>Journal of Experimental Psychology: Learning, Memory, and Cognition, 36</w:t>
+      </w:r>
+      <w:r>
+        <w:rPr>
+          <w:rFonts w:ascii="Times New Roman" w:hAnsi="Times New Roman" w:cs="Times New Roman"/>
+          <w:sz w:val="24"/>
+          <w:szCs w:val="24"/>
+        </w:rPr>
+        <w:t>(1), 135–146.</w:t>
       </w:r>
     </w:p>
     <w:p>
@@ -15443,7 +15627,7 @@
           <w:sz w:val="24"/>
           <w:szCs w:val="24"/>
         </w:rPr>
-        <w:t>Koriat, A. &amp; Bjork, R. A. (2005). Illusions of competence in monitoring one’s knowledge during study.</w:t>
+        <w:t>Koriat, A. (1997). Monitoring one’s own knowledge during study: A cue-utilization approach to judgments</w:t>
       </w:r>
       <w:r>
         <w:rPr>
@@ -15452,6 +15636,14 @@
           <w:szCs w:val="24"/>
         </w:rPr>
         <w:t xml:space="preserve"> </w:t>
+      </w:r>
+      <w:r>
+        <w:rPr>
+          <w:rFonts w:ascii="Times New Roman" w:hAnsi="Times New Roman" w:cs="Times New Roman"/>
+          <w:sz w:val="24"/>
+          <w:szCs w:val="24"/>
+        </w:rPr>
+        <w:t xml:space="preserve">of learning. </w:t>
       </w:r>
       <w:r>
         <w:rPr>
@@ -15461,15 +15653,15 @@
           <w:sz w:val="24"/>
           <w:szCs w:val="24"/>
         </w:rPr>
-        <w:t>Journal of Experimental Psychology: Learning, Memory, and Cognition, 31</w:t>
-      </w:r>
-      <w:r>
-        <w:rPr>
-          <w:rFonts w:ascii="Times New Roman" w:hAnsi="Times New Roman" w:cs="Times New Roman"/>
-          <w:sz w:val="24"/>
-          <w:szCs w:val="24"/>
-        </w:rPr>
-        <w:t>(2), 187–194.</w:t>
+        <w:t>Journal of Experiment Psychology: General, 126</w:t>
+      </w:r>
+      <w:r>
+        <w:rPr>
+          <w:rFonts w:ascii="Times New Roman" w:hAnsi="Times New Roman" w:cs="Times New Roman"/>
+          <w:sz w:val="24"/>
+          <w:szCs w:val="24"/>
+        </w:rPr>
+        <w:t>(4), 349–370.</w:t>
       </w:r>
     </w:p>
     <w:p>
@@ -15489,7 +15681,15 @@
           <w:szCs w:val="24"/>
         </w:rPr>
         <w:lastRenderedPageBreak/>
-        <w:t xml:space="preserve">Maki, W. S. (2007). Judgments of associative memory. </w:t>
+        <w:t>Koriat, A. &amp; Bjork, R. A. (2005). Illusions of competence in monitoring one’s knowledge during study.</w:t>
+      </w:r>
+      <w:r>
+        <w:rPr>
+          <w:rFonts w:ascii="Times New Roman" w:hAnsi="Times New Roman" w:cs="Times New Roman"/>
+          <w:sz w:val="24"/>
+          <w:szCs w:val="24"/>
+        </w:rPr>
+        <w:t xml:space="preserve"> </w:t>
       </w:r>
       <w:r>
         <w:rPr>
@@ -15499,15 +15699,15 @@
           <w:sz w:val="24"/>
           <w:szCs w:val="24"/>
         </w:rPr>
-        <w:t>Cognitive Psychology, 54</w:t>
-      </w:r>
-      <w:r>
-        <w:rPr>
-          <w:rFonts w:ascii="Times New Roman" w:hAnsi="Times New Roman" w:cs="Times New Roman"/>
-          <w:sz w:val="24"/>
-          <w:szCs w:val="24"/>
-        </w:rPr>
-        <w:t>(4), 319–353.</w:t>
+        <w:t>Journal of Experimental Psychology: Learning, Memory, and Cognition, 31</w:t>
+      </w:r>
+      <w:r>
+        <w:rPr>
+          <w:rFonts w:ascii="Times New Roman" w:hAnsi="Times New Roman" w:cs="Times New Roman"/>
+          <w:sz w:val="24"/>
+          <w:szCs w:val="24"/>
+        </w:rPr>
+        <w:t>(2), 187–194.</w:t>
       </w:r>
     </w:p>
     <w:p>
@@ -15526,23 +15726,7 @@
           <w:sz w:val="24"/>
           <w:szCs w:val="24"/>
         </w:rPr>
-        <w:t>Masson, M. E. J. (2011). A tutorial on a practical Bayesian alternative to null-hypothesis significance</w:t>
-      </w:r>
-      <w:r>
-        <w:rPr>
-          <w:rFonts w:ascii="Times New Roman" w:hAnsi="Times New Roman" w:cs="Times New Roman"/>
-          <w:sz w:val="24"/>
-          <w:szCs w:val="24"/>
-        </w:rPr>
-        <w:t xml:space="preserve"> </w:t>
-      </w:r>
-      <w:r>
-        <w:rPr>
-          <w:rFonts w:ascii="Times New Roman" w:hAnsi="Times New Roman" w:cs="Times New Roman"/>
-          <w:sz w:val="24"/>
-          <w:szCs w:val="24"/>
-        </w:rPr>
-        <w:t xml:space="preserve">testing. </w:t>
+        <w:t xml:space="preserve">Maki, W. S. (2007). Judgments of associative memory. </w:t>
       </w:r>
       <w:r>
         <w:rPr>
@@ -15552,15 +15736,15 @@
           <w:sz w:val="24"/>
           <w:szCs w:val="24"/>
         </w:rPr>
-        <w:t>Behavior Research Methods, 43</w:t>
-      </w:r>
-      <w:r>
-        <w:rPr>
-          <w:rFonts w:ascii="Times New Roman" w:hAnsi="Times New Roman" w:cs="Times New Roman"/>
-          <w:sz w:val="24"/>
-          <w:szCs w:val="24"/>
-        </w:rPr>
-        <w:t>, 679–690.</w:t>
+        <w:t>Cognitive Psychology, 54</w:t>
+      </w:r>
+      <w:r>
+        <w:rPr>
+          <w:rFonts w:ascii="Times New Roman" w:hAnsi="Times New Roman" w:cs="Times New Roman"/>
+          <w:sz w:val="24"/>
+          <w:szCs w:val="24"/>
+        </w:rPr>
+        <w:t>(4), 319–353.</w:t>
       </w:r>
     </w:p>
     <w:p>
@@ -15579,7 +15763,23 @@
           <w:sz w:val="24"/>
           <w:szCs w:val="24"/>
         </w:rPr>
-        <w:t xml:space="preserve">Maxwell, N. P. &amp; Buchanan, E. M. (2020). Investigating the interaction of direct and indirect relation on memory judgments and retrieval. </w:t>
+        <w:t>Masson, M. E. J. (2011). A tutorial on a practical Bayesian alternative to null-hypothesis significance</w:t>
+      </w:r>
+      <w:r>
+        <w:rPr>
+          <w:rFonts w:ascii="Times New Roman" w:hAnsi="Times New Roman" w:cs="Times New Roman"/>
+          <w:sz w:val="24"/>
+          <w:szCs w:val="24"/>
+        </w:rPr>
+        <w:t xml:space="preserve"> </w:t>
+      </w:r>
+      <w:r>
+        <w:rPr>
+          <w:rFonts w:ascii="Times New Roman" w:hAnsi="Times New Roman" w:cs="Times New Roman"/>
+          <w:sz w:val="24"/>
+          <w:szCs w:val="24"/>
+        </w:rPr>
+        <w:t xml:space="preserve">testing. </w:t>
       </w:r>
       <w:r>
         <w:rPr>
@@ -15589,15 +15789,15 @@
           <w:sz w:val="24"/>
           <w:szCs w:val="24"/>
         </w:rPr>
-        <w:t>Cognitive Processing, 21</w:t>
-      </w:r>
-      <w:r>
-        <w:rPr>
-          <w:rFonts w:ascii="Times New Roman" w:hAnsi="Times New Roman" w:cs="Times New Roman"/>
-          <w:sz w:val="24"/>
-          <w:szCs w:val="24"/>
-        </w:rPr>
-        <w:t>, 41-53.</w:t>
+        <w:t>Behavior Research Methods, 43</w:t>
+      </w:r>
+      <w:r>
+        <w:rPr>
+          <w:rFonts w:ascii="Times New Roman" w:hAnsi="Times New Roman" w:cs="Times New Roman"/>
+          <w:sz w:val="24"/>
+          <w:szCs w:val="24"/>
+        </w:rPr>
+        <w:t>, 679–690.</w:t>
       </w:r>
     </w:p>
     <w:p>
@@ -15616,7 +15816,7 @@
           <w:sz w:val="24"/>
           <w:szCs w:val="24"/>
         </w:rPr>
-        <w:t xml:space="preserve">Maxwell, N. P. &amp; Huff, M. J. (2021). The deceptive nature of associative word pairs: The effects of associative direction on judgments of learning. </w:t>
+        <w:t xml:space="preserve">Maxwell, N. P. &amp; Buchanan, E. M. (2020). Investigating the interaction of direct and indirect relation on memory judgments and retrieval. </w:t>
       </w:r>
       <w:r>
         <w:rPr>
@@ -15626,15 +15826,15 @@
           <w:sz w:val="24"/>
           <w:szCs w:val="24"/>
         </w:rPr>
-        <w:t>Psychological Research, 85</w:t>
-      </w:r>
-      <w:r>
-        <w:rPr>
-          <w:rFonts w:ascii="Times New Roman" w:hAnsi="Times New Roman" w:cs="Times New Roman"/>
-          <w:sz w:val="24"/>
-          <w:szCs w:val="24"/>
-        </w:rPr>
-        <w:t>(4), 1757-1775.</w:t>
+        <w:t>Cognitive Processing, 21</w:t>
+      </w:r>
+      <w:r>
+        <w:rPr>
+          <w:rFonts w:ascii="Times New Roman" w:hAnsi="Times New Roman" w:cs="Times New Roman"/>
+          <w:sz w:val="24"/>
+          <w:szCs w:val="24"/>
+        </w:rPr>
+        <w:t>, 41-53.</w:t>
       </w:r>
     </w:p>
     <w:p>
@@ -15653,15 +15853,7 @@
           <w:sz w:val="24"/>
           <w:szCs w:val="24"/>
         </w:rPr>
-        <w:t xml:space="preserve">Maxwell, N. P. &amp; Huff, M. J. (2022). </w:t>
-      </w:r>
-      <w:r>
-        <w:rPr>
-          <w:rFonts w:ascii="Times New Roman" w:hAnsi="Times New Roman" w:cs="Times New Roman"/>
-          <w:sz w:val="24"/>
-          <w:szCs w:val="24"/>
-        </w:rPr>
-        <w:t xml:space="preserve">Reactivity from judgments of learning is not only due to memory forecasting: Evidence from associative memory and frequency judgments. </w:t>
+        <w:t xml:space="preserve">Maxwell, N. P. &amp; Huff, M. J. (2021). The deceptive nature of associative word pairs: The effects of associative direction on judgments of learning. </w:t>
       </w:r>
       <w:r>
         <w:rPr>
@@ -15671,15 +15863,15 @@
           <w:sz w:val="24"/>
           <w:szCs w:val="24"/>
         </w:rPr>
-        <w:t>Metacognition and Learning, 17</w:t>
-      </w:r>
-      <w:r>
-        <w:rPr>
-          <w:rFonts w:ascii="Times New Roman" w:hAnsi="Times New Roman" w:cs="Times New Roman"/>
-          <w:sz w:val="24"/>
-          <w:szCs w:val="24"/>
-        </w:rPr>
-        <w:t>, 589-625.</w:t>
+        <w:t>Psychological Research, 85</w:t>
+      </w:r>
+      <w:r>
+        <w:rPr>
+          <w:rFonts w:ascii="Times New Roman" w:hAnsi="Times New Roman" w:cs="Times New Roman"/>
+          <w:sz w:val="24"/>
+          <w:szCs w:val="24"/>
+        </w:rPr>
+        <w:t>(4), 1757-1775.</w:t>
       </w:r>
     </w:p>
     <w:p>
@@ -15698,7 +15890,15 @@
           <w:sz w:val="24"/>
           <w:szCs w:val="24"/>
         </w:rPr>
-        <w:t>Maxwell, N. P. &amp; Huff, M. J. (In Press). Is discriminability a requirement for reactivity? Comparing the effects of mixed vs. pure list presentations on judgment of learning reactivity</w:t>
+        <w:t xml:space="preserve">Maxwell, N. P. &amp; Huff, M. J. (2022). </w:t>
+      </w:r>
+      <w:r>
+        <w:rPr>
+          <w:rFonts w:ascii="Times New Roman" w:hAnsi="Times New Roman" w:cs="Times New Roman"/>
+          <w:sz w:val="24"/>
+          <w:szCs w:val="24"/>
+        </w:rPr>
+        <w:t xml:space="preserve">Reactivity from judgments of learning is not only due to memory forecasting: Evidence from associative memory and frequency judgments. </w:t>
       </w:r>
       <w:r>
         <w:rPr>
@@ -15708,15 +15908,15 @@
           <w:sz w:val="24"/>
           <w:szCs w:val="24"/>
         </w:rPr>
-        <w:t>. Memory &amp; Cognition</w:t>
-      </w:r>
-      <w:r>
-        <w:rPr>
-          <w:rFonts w:ascii="Times New Roman" w:hAnsi="Times New Roman" w:cs="Times New Roman"/>
-          <w:sz w:val="24"/>
-          <w:szCs w:val="24"/>
-        </w:rPr>
-        <w:t xml:space="preserve">, 1-16. </w:t>
+        <w:t>Metacognition and Learning, 17</w:t>
+      </w:r>
+      <w:r>
+        <w:rPr>
+          <w:rFonts w:ascii="Times New Roman" w:hAnsi="Times New Roman" w:cs="Times New Roman"/>
+          <w:sz w:val="24"/>
+          <w:szCs w:val="24"/>
+        </w:rPr>
+        <w:t>, 589-625.</w:t>
       </w:r>
     </w:p>
     <w:p>
@@ -15735,7 +15935,7 @@
           <w:sz w:val="24"/>
           <w:szCs w:val="24"/>
         </w:rPr>
-        <w:t xml:space="preserve">Maxwell, N. P., Huff, M. J., &amp; Buchanan, E. M. (2022). The </w:t>
+        <w:t>Maxwell, N. P. &amp; Huff, M. J. (In Press). Is discriminability a requirement for reactivity? Comparing the effects of mixed vs. pure list presentations on judgment of learning reactivity</w:t>
       </w:r>
       <w:r>
         <w:rPr>
@@ -15745,51 +15945,15 @@
           <w:sz w:val="24"/>
           <w:szCs w:val="24"/>
         </w:rPr>
-        <w:t xml:space="preserve">lrd </w:t>
-      </w:r>
-      <w:r>
-        <w:rPr>
-          <w:rFonts w:ascii="Times New Roman" w:hAnsi="Times New Roman" w:cs="Times New Roman"/>
-          <w:sz w:val="24"/>
-          <w:szCs w:val="24"/>
-        </w:rPr>
-        <w:t xml:space="preserve">package: An </w:t>
-      </w:r>
-      <w:r>
-        <w:rPr>
-          <w:rFonts w:ascii="Times New Roman" w:hAnsi="Times New Roman" w:cs="Times New Roman"/>
-          <w:i/>
-          <w:iCs/>
-          <w:sz w:val="24"/>
-          <w:szCs w:val="24"/>
-        </w:rPr>
-        <w:t xml:space="preserve">R </w:t>
-      </w:r>
-      <w:r>
-        <w:rPr>
-          <w:rFonts w:ascii="Times New Roman" w:hAnsi="Times New Roman" w:cs="Times New Roman"/>
-          <w:sz w:val="24"/>
-          <w:szCs w:val="24"/>
-        </w:rPr>
-        <w:t xml:space="preserve">package and Shiny application for processing lexical data. </w:t>
-      </w:r>
-      <w:r>
-        <w:rPr>
-          <w:rFonts w:ascii="Times New Roman" w:hAnsi="Times New Roman" w:cs="Times New Roman"/>
-          <w:i/>
-          <w:iCs/>
-          <w:sz w:val="24"/>
-          <w:szCs w:val="24"/>
-        </w:rPr>
-        <w:t>Behavior Research Methods, 54</w:t>
-      </w:r>
-      <w:r>
-        <w:rPr>
-          <w:rFonts w:ascii="Times New Roman" w:hAnsi="Times New Roman" w:cs="Times New Roman"/>
-          <w:sz w:val="24"/>
-          <w:szCs w:val="24"/>
-        </w:rPr>
-        <w:t>, 2001-2024.</w:t>
+        <w:t>. Memory &amp; Cognition</w:t>
+      </w:r>
+      <w:r>
+        <w:rPr>
+          <w:rFonts w:ascii="Times New Roman" w:hAnsi="Times New Roman" w:cs="Times New Roman"/>
+          <w:sz w:val="24"/>
+          <w:szCs w:val="24"/>
+        </w:rPr>
+        <w:t xml:space="preserve">, 1-16. </w:t>
       </w:r>
     </w:p>
     <w:p>
@@ -15808,23 +15972,7 @@
           <w:sz w:val="24"/>
           <w:szCs w:val="24"/>
         </w:rPr>
-        <w:t>Mitchum, A. L., Kelley, C. M., &amp; Fox, M. C. (2016). When asking the question changes the ultimate</w:t>
-      </w:r>
-      <w:r>
-        <w:rPr>
-          <w:rFonts w:ascii="Times New Roman" w:hAnsi="Times New Roman" w:cs="Times New Roman"/>
-          <w:sz w:val="24"/>
-          <w:szCs w:val="24"/>
-        </w:rPr>
-        <w:t xml:space="preserve"> </w:t>
-      </w:r>
-      <w:r>
-        <w:rPr>
-          <w:rFonts w:ascii="Times New Roman" w:hAnsi="Times New Roman" w:cs="Times New Roman"/>
-          <w:sz w:val="24"/>
-          <w:szCs w:val="24"/>
-        </w:rPr>
-        <w:t xml:space="preserve">answer: Metamemory judgments change memory. </w:t>
+        <w:t xml:space="preserve">Maxwell, N. P., Huff, M. J., &amp; Buchanan, E. M. (2022). The </w:t>
       </w:r>
       <w:r>
         <w:rPr>
@@ -15834,15 +15982,51 @@
           <w:sz w:val="24"/>
           <w:szCs w:val="24"/>
         </w:rPr>
-        <w:t>Journal of Experimental Psychology: General, 145</w:t>
-      </w:r>
-      <w:r>
-        <w:rPr>
-          <w:rFonts w:ascii="Times New Roman" w:hAnsi="Times New Roman" w:cs="Times New Roman"/>
-          <w:sz w:val="24"/>
-          <w:szCs w:val="24"/>
-        </w:rPr>
-        <w:t>(2), 200–219.</w:t>
+        <w:t xml:space="preserve">lrd </w:t>
+      </w:r>
+      <w:r>
+        <w:rPr>
+          <w:rFonts w:ascii="Times New Roman" w:hAnsi="Times New Roman" w:cs="Times New Roman"/>
+          <w:sz w:val="24"/>
+          <w:szCs w:val="24"/>
+        </w:rPr>
+        <w:t xml:space="preserve">package: An </w:t>
+      </w:r>
+      <w:r>
+        <w:rPr>
+          <w:rFonts w:ascii="Times New Roman" w:hAnsi="Times New Roman" w:cs="Times New Roman"/>
+          <w:i/>
+          <w:iCs/>
+          <w:sz w:val="24"/>
+          <w:szCs w:val="24"/>
+        </w:rPr>
+        <w:t xml:space="preserve">R </w:t>
+      </w:r>
+      <w:r>
+        <w:rPr>
+          <w:rFonts w:ascii="Times New Roman" w:hAnsi="Times New Roman" w:cs="Times New Roman"/>
+          <w:sz w:val="24"/>
+          <w:szCs w:val="24"/>
+        </w:rPr>
+        <w:t xml:space="preserve">package and Shiny application for processing lexical data. </w:t>
+      </w:r>
+      <w:r>
+        <w:rPr>
+          <w:rFonts w:ascii="Times New Roman" w:hAnsi="Times New Roman" w:cs="Times New Roman"/>
+          <w:i/>
+          <w:iCs/>
+          <w:sz w:val="24"/>
+          <w:szCs w:val="24"/>
+        </w:rPr>
+        <w:t>Behavior Research Methods, 54</w:t>
+      </w:r>
+      <w:r>
+        <w:rPr>
+          <w:rFonts w:ascii="Times New Roman" w:hAnsi="Times New Roman" w:cs="Times New Roman"/>
+          <w:sz w:val="24"/>
+          <w:szCs w:val="24"/>
+        </w:rPr>
+        <w:t>, 2001-2024.</w:t>
       </w:r>
     </w:p>
     <w:p>
@@ -15861,7 +16045,7 @@
           <w:sz w:val="24"/>
           <w:szCs w:val="24"/>
         </w:rPr>
-        <w:t>Nelson, D. L., McEvoy, C. L., &amp; Schreiber, T. A. (2004). The University of South Florida free association,</w:t>
+        <w:t>Mitchum, A. L., Kelley, C. M., &amp; Fox, M. C. (2016). When asking the question changes the ultimate</w:t>
       </w:r>
       <w:r>
         <w:rPr>
@@ -15877,7 +16061,7 @@
           <w:sz w:val="24"/>
           <w:szCs w:val="24"/>
         </w:rPr>
-        <w:t xml:space="preserve">rhyme, and word fragment norms. </w:t>
+        <w:t xml:space="preserve">answer: Metamemory judgments change memory. </w:t>
       </w:r>
       <w:r>
         <w:rPr>
@@ -15887,31 +16071,15 @@
           <w:sz w:val="24"/>
           <w:szCs w:val="24"/>
         </w:rPr>
-        <w:t>Behavior Research Methods, Instruments, &amp; Computers, 36</w:t>
-      </w:r>
-      <w:r>
-        <w:rPr>
-          <w:rFonts w:ascii="Times New Roman" w:hAnsi="Times New Roman" w:cs="Times New Roman"/>
-          <w:sz w:val="24"/>
-          <w:szCs w:val="24"/>
-        </w:rPr>
-        <w:t>(3),</w:t>
-      </w:r>
-      <w:r>
-        <w:rPr>
-          <w:rFonts w:ascii="Times New Roman" w:hAnsi="Times New Roman" w:cs="Times New Roman"/>
-          <w:sz w:val="24"/>
-          <w:szCs w:val="24"/>
-        </w:rPr>
-        <w:t xml:space="preserve"> </w:t>
-      </w:r>
-      <w:r>
-        <w:rPr>
-          <w:rFonts w:ascii="Times New Roman" w:hAnsi="Times New Roman" w:cs="Times New Roman"/>
-          <w:sz w:val="24"/>
-          <w:szCs w:val="24"/>
-        </w:rPr>
-        <w:t>402–407.</w:t>
+        <w:t>Journal of Experimental Psychology: General, 145</w:t>
+      </w:r>
+      <w:r>
+        <w:rPr>
+          <w:rFonts w:ascii="Times New Roman" w:hAnsi="Times New Roman" w:cs="Times New Roman"/>
+          <w:sz w:val="24"/>
+          <w:szCs w:val="24"/>
+        </w:rPr>
+        <w:t>(2), 200–219.</w:t>
       </w:r>
     </w:p>
     <w:p>
@@ -15931,6 +16099,75 @@
           <w:szCs w:val="24"/>
         </w:rPr>
         <w:lastRenderedPageBreak/>
+        <w:t>Nelson, D. L., McEvoy, C. L., &amp; Schreiber, T. A. (2004). The University of South Florida free association,</w:t>
+      </w:r>
+      <w:r>
+        <w:rPr>
+          <w:rFonts w:ascii="Times New Roman" w:hAnsi="Times New Roman" w:cs="Times New Roman"/>
+          <w:sz w:val="24"/>
+          <w:szCs w:val="24"/>
+        </w:rPr>
+        <w:t xml:space="preserve"> </w:t>
+      </w:r>
+      <w:r>
+        <w:rPr>
+          <w:rFonts w:ascii="Times New Roman" w:hAnsi="Times New Roman" w:cs="Times New Roman"/>
+          <w:sz w:val="24"/>
+          <w:szCs w:val="24"/>
+        </w:rPr>
+        <w:t xml:space="preserve">rhyme, and word fragment norms. </w:t>
+      </w:r>
+      <w:r>
+        <w:rPr>
+          <w:rFonts w:ascii="Times New Roman" w:hAnsi="Times New Roman" w:cs="Times New Roman"/>
+          <w:i/>
+          <w:iCs/>
+          <w:sz w:val="24"/>
+          <w:szCs w:val="24"/>
+        </w:rPr>
+        <w:t>Behavior Research Methods, Instruments, &amp; Computers, 36</w:t>
+      </w:r>
+      <w:r>
+        <w:rPr>
+          <w:rFonts w:ascii="Times New Roman" w:hAnsi="Times New Roman" w:cs="Times New Roman"/>
+          <w:sz w:val="24"/>
+          <w:szCs w:val="24"/>
+        </w:rPr>
+        <w:t>(3),</w:t>
+      </w:r>
+      <w:r>
+        <w:rPr>
+          <w:rFonts w:ascii="Times New Roman" w:hAnsi="Times New Roman" w:cs="Times New Roman"/>
+          <w:sz w:val="24"/>
+          <w:szCs w:val="24"/>
+        </w:rPr>
+        <w:t xml:space="preserve"> </w:t>
+      </w:r>
+      <w:r>
+        <w:rPr>
+          <w:rFonts w:ascii="Times New Roman" w:hAnsi="Times New Roman" w:cs="Times New Roman"/>
+          <w:sz w:val="24"/>
+          <w:szCs w:val="24"/>
+        </w:rPr>
+        <w:t>402–407.</w:t>
+      </w:r>
+    </w:p>
+    <w:p>
+      <w:pPr>
+        <w:spacing w:after="0" w:line="480" w:lineRule="auto"/>
+        <w:ind w:left="720" w:hanging="720"/>
+        <w:rPr>
+          <w:rFonts w:ascii="Times New Roman" w:hAnsi="Times New Roman" w:cs="Times New Roman"/>
+          <w:sz w:val="24"/>
+          <w:szCs w:val="24"/>
+        </w:rPr>
+      </w:pPr>
+      <w:r>
+        <w:rPr>
+          <w:rFonts w:ascii="Times New Roman" w:hAnsi="Times New Roman" w:cs="Times New Roman"/>
+          <w:sz w:val="24"/>
+          <w:szCs w:val="24"/>
+        </w:rPr>
         <w:t xml:space="preserve">Nelson, T. O. &amp; Dunlosky, J. (1991). When people’s judgments of learning (JOLs) are extremely accurate at predicting subsequent recall: The “Delayed-JOL Effect.” </w:t>
       </w:r>
       <w:r>
@@ -19809,7 +20046,7 @@
           <w:sz w:val="24"/>
           <w:szCs w:val="24"/>
         </w:rPr>
-        <w:t>4</w:t>
+        <w:t>3</w:t>
       </w:r>
     </w:p>
     <w:p>
@@ -20881,7 +21118,15 @@
           <w:szCs w:val="24"/>
         </w:rPr>
         <w:lastRenderedPageBreak/>
-        <w:t>Table A5</w:t>
+        <w:t>Table A</w:t>
+      </w:r>
+      <w:r>
+        <w:rPr>
+          <w:rFonts w:ascii="Times New Roman" w:hAnsi="Times New Roman" w:cs="Times New Roman"/>
+          <w:sz w:val="24"/>
+          <w:szCs w:val="24"/>
+        </w:rPr>
+        <w:t>4</w:t>
       </w:r>
     </w:p>
     <w:p>
@@ -21034,6 +21279,22 @@
       </w:r>
     </w:p>
   </w:comment>
+  <w:comment w:id="6" w:author="Maxwell, Nicholas" w:date="2023-06-02T15:50:00Z" w:initials="MN">
+    <w:p>
+      <w:pPr>
+        <w:pStyle w:val="CommentText"/>
+      </w:pPr>
+      <w:r>
+        <w:rPr>
+          <w:rStyle w:val="CommentReference"/>
+        </w:rPr>
+        <w:annotationRef/>
+      </w:r>
+      <w:r>
+        <w:t>Keeping this in as another placeholder</w:t>
+      </w:r>
+    </w:p>
+  </w:comment>
 </w:comments>
 </file>
 
@@ -21044,6 +21305,7 @@
   <w15:commentEx w15:paraId="17191D95" w15:done="0"/>
   <w15:commentEx w15:paraId="406AE6CE" w15:done="0"/>
   <w15:commentEx w15:paraId="2839B8AD" w15:done="0"/>
+  <w15:commentEx w15:paraId="7C2466E4" w15:done="0"/>
 </w15:commentsEx>
 </file>
 
@@ -21054,6 +21316,7 @@
   <w16cex:commentExtensible w16cex:durableId="2820C85A" w16cex:dateUtc="2023-05-31T00:09:00Z"/>
   <w16cex:commentExtensible w16cex:durableId="28224829" w16cex:dateUtc="2023-06-01T03:26:00Z"/>
   <w16cex:commentExtensible w16cex:durableId="282248A5" w16cex:dateUtc="2023-06-01T03:28:00Z"/>
+  <w16cex:commentExtensible w16cex:durableId="28248E38" w16cex:dateUtc="2023-06-02T20:50:00Z"/>
 </w16cex:commentsExtensible>
 </file>
 
@@ -21064,6 +21327,7 @@
   <w16cid:commentId w16cid:paraId="17191D95" w16cid:durableId="2820C85A"/>
   <w16cid:commentId w16cid:paraId="406AE6CE" w16cid:durableId="28224829"/>
   <w16cid:commentId w16cid:paraId="2839B8AD" w16cid:durableId="282248A5"/>
+  <w16cid:commentId w16cid:paraId="7C2466E4" w16cid:durableId="28248E38"/>
 </w16cid:commentsIds>
 </file>
 
@@ -21921,6 +22185,16 @@
       <w:iCs/>
     </w:rPr>
   </w:style>
+  <w:style w:type="character" w:styleId="PlaceholderText">
+    <w:name w:val="Placeholder Text"/>
+    <w:basedOn w:val="DefaultParagraphFont"/>
+    <w:uiPriority w:val="99"/>
+    <w:semiHidden/>
+    <w:rsid w:val="007D65E7"/>
+    <w:rPr>
+      <w:color w:val="808080"/>
+    </w:rPr>
+  </w:style>
 </w:styles>
 </file>
 

</xml_diff>